<commit_message>
Design doc and more complete robot
</commit_message>
<xml_diff>
--- a/Documentation/Design Proposal/DesignReportLiam.docx
+++ b/Documentation/Design Proposal/DesignReportLiam.docx
@@ -91,6 +91,30 @@
       <w:pPr>
         <w:spacing w:after="0"/>
       </w:pPr>
+      <w:r>
+        <w:t>Design</w:t>
+      </w:r>
+    </w:p>
+    <w:p>
+      <w:pPr>
+        <w:spacing w:after="0"/>
+      </w:pPr>
+      <w:r>
+        <w:t>Risks</w:t>
+      </w:r>
+    </w:p>
+    <w:p>
+      <w:pPr>
+        <w:spacing w:after="0"/>
+      </w:pPr>
+      <w:r>
+        <w:t>Testing</w:t>
+      </w:r>
+    </w:p>
+    <w:p>
+      <w:pPr>
+        <w:spacing w:after="0"/>
+      </w:pPr>
     </w:p>
     <w:p>
       <w:pPr>
@@ -117,10 +141,7 @@
         <w:spacing w:after="0"/>
       </w:pPr>
       <w:r>
-        <w:t>The main characteristics we wanted in the chassis were simplicity, rigidity and modularity, as it will be the structure onto which the rest of the robot components will be mounted. The base of the chassis will consist of a flat rectangle of 3mm aluminum sheet metal, with arms extending forward leaving a gap for the brush. 3mm aluminum provides enough stiffness for our requirements, and allows us to add threaded holes to the chassis.</w:t>
-      </w:r>
-      <w:r>
-        <w:t xml:space="preserve"> Clearance holes and tapped holes will be cut in the base to allow for rapid mounting of components, and two large holes are located near the rear corners of the chassis for the wheels, where the drive system will be located. This part will be fabricated using the waterjet, and the majority of mounting will be done using M3 screws, either directly screwing into the chassis, or using clearance holes and nuts. Making the base out of one single flat piece means that we are able to add additional holes after the initial fabrication if we should need to modify or add component mounting.</w:t>
+        <w:t>The main chassis is the primary structure of the robot, to which the main components are mounted.</w:t>
       </w:r>
     </w:p>
     <w:p>
@@ -130,6 +151,51 @@
           <w:b/>
         </w:rPr>
       </w:pPr>
+      <w:r>
+        <w:rPr>
+          <w:b/>
+        </w:rPr>
+        <w:t>&gt;Design</w:t>
+      </w:r>
+    </w:p>
+    <w:p>
+      <w:pPr>
+        <w:spacing w:after="0"/>
+      </w:pPr>
+      <w:r>
+        <w:t>The main characteristics we wanted in the chassis were simp</w:t>
+      </w:r>
+      <w:r>
+        <w:t>licity, rigidity and modularity</w:t>
+      </w:r>
+      <w:r>
+        <w:t>. The base of the chassis will consist of a flat rectangle of 3mm aluminum sheet metal, with arms extending forward leaving a gap for the brush. 3mm aluminum provides enough stiffness for our requirements, and allows us to add threaded holes to the chassis.</w:t>
+      </w:r>
+      <w:r>
+        <w:t xml:space="preserve"> Clearance holes and tapped holes will be cut in the base to allow for rapid mounting of components, and two large holes are located near the rear corners of the chassis for the wheels, where the drive system will be located. This part will be fabricated using the </w:t>
+      </w:r>
+      <w:proofErr w:type="spellStart"/>
+      <w:r>
+        <w:t>waterjet</w:t>
+      </w:r>
+      <w:proofErr w:type="spellEnd"/>
+      <w:r>
+        <w:t xml:space="preserve">, and the majority of mounting will be done using M3 screws, either directly screwing into the chassis, or using </w:t>
+      </w:r>
+      <w:proofErr w:type="gramStart"/>
+      <w:r>
+        <w:t>clearance holes and nuts.</w:t>
+      </w:r>
+      <w:proofErr w:type="gramEnd"/>
+      <w:r>
+        <w:t xml:space="preserve"> Making the base out of one single flat piece means that we are able to add additional holes after the initial fabrication if we should need to modify or add component mounting.</w:t>
+      </w:r>
+      <w:r>
+        <w:t xml:space="preserve"> </w:t>
+      </w:r>
+      <w:r>
+        <w:t>We will need to test the rigidity of the front arms – stiffeners may need to be added.</w:t>
+      </w:r>
     </w:p>
     <w:p>
       <w:pPr>
@@ -138,6 +204,14 @@
           <w:b/>
         </w:rPr>
       </w:pPr>
+    </w:p>
+    <w:p>
+      <w:pPr>
+        <w:spacing w:after="0"/>
+        <w:rPr>
+          <w:b/>
+        </w:rPr>
+      </w:pPr>
       <w:r>
         <w:rPr>
           <w:b/>
@@ -150,7 +224,37 @@
         <w:spacing w:after="0"/>
       </w:pPr>
       <w:r>
-        <w:t>The second part of the chassis is structure for mounting the brush and wall that is used for ball collection, which is also made out of 3mm aluminum. The division of the chassis into two major parts was done to simplify fabrication (fewer sheet metal bends required) and to allow for independent development and testing. As it is, the brush and ball collection mechanism can be assembled and tested separately from the main chassis, which will have the TINAH, the s</w:t>
+        <w:t xml:space="preserve">The second part of the chassis is </w:t>
+      </w:r>
+      <w:r>
+        <w:t xml:space="preserve">the </w:t>
+      </w:r>
+      <w:r>
+        <w:t>structure for mounting the brush and wall th</w:t>
+      </w:r>
+      <w:r>
+        <w:t xml:space="preserve">at is used </w:t>
+      </w:r>
+      <w:r>
+        <w:t>in the</w:t>
+      </w:r>
+      <w:r>
+        <w:t xml:space="preserve"> ball collection</w:t>
+      </w:r>
+      <w:r>
+        <w:t xml:space="preserve"> mechanism</w:t>
+      </w:r>
+      <w:r>
+        <w:t>.</w:t>
+      </w:r>
+      <w:r>
+        <w:t xml:space="preserve"> </w:t>
+      </w:r>
+      <w:r>
+        <w:t>The brush mounting structure</w:t>
+      </w:r>
+      <w:r>
+        <w:t xml:space="preserve"> is also made out of 3mm aluminum. The division of the chassis into two major parts was done to simplify fabrication (fewer sheet metal bends required) and to allow for independent development and testing. As it is, the brush and ball collection mechanism can be assembled and tested separately from the main chassis, which will have the TINAH, the s</w:t>
       </w:r>
       <w:r>
         <w:t>ensors and motors mounted to it.</w:t>
@@ -165,7 +269,15 @@
         <w:t>allow</w:t>
       </w:r>
       <w:r>
-        <w:t xml:space="preserve"> us to test the robot’s movement and sensing without having mounted the collection mechanism. The brush mounting structure will be waterjet cut, and the flanges and two holding arms will be bent. While the two arms are bent to an angle just under 90</w:t>
+        <w:t xml:space="preserve"> us to test the robot’s movement and sensing without having mounted the collection mechanism. The brush mounting structure will be </w:t>
+      </w:r>
+      <w:proofErr w:type="spellStart"/>
+      <w:r>
+        <w:t>waterjet</w:t>
+      </w:r>
+      <w:proofErr w:type="spellEnd"/>
+      <w:r>
+        <w:t xml:space="preserve"> cut, and the flanges and two holding arms will be bent. While the two arms are bent to an angle just under 90</w:t>
       </w:r>
       <w:r>
         <w:rPr>
@@ -176,6 +288,13 @@
       <w:r>
         <w:t>, there is sufficient flexibility in the design that the error which is likely to be present in our fabrication will not affect its effectiveness.</w:t>
       </w:r>
+      <w:r>
+        <w:t xml:space="preserve"> If it turns out that it’s not possible to bend the arms to an acceptable angle, the </w:t>
+      </w:r>
+      <w:r>
+        <w:lastRenderedPageBreak/>
+        <w:t>brush mounting structure will need to be divided into three parts, with 3D printed pieces connecting them.</w:t>
+      </w:r>
     </w:p>
     <w:p>
       <w:pPr>
@@ -256,17 +375,21 @@
         <w:t xml:space="preserve"> are strung with fishing line.</w:t>
       </w:r>
       <w:r>
-        <w:t xml:space="preserve"> The fishing line passes back and forth between the </w:t>
-      </w:r>
-      <w:r>
-        <w:lastRenderedPageBreak/>
-        <w:t xml:space="preserve">slots on both disks, </w:t>
+        <w:t xml:space="preserve"> The fishing line passes back and forth between the slots on both disks, </w:t>
       </w:r>
       <w:r>
         <w:t xml:space="preserve">forming a long cylindrical surface with which to grab and pull in balls. Fishing wire was chosen as it is very lightweight, yet has a high tensile strength, which is important as each loop is tensioned between the end disks. </w:t>
       </w:r>
       <w:r>
-        <w:t xml:space="preserve">Fishing wire is also flexible, allowing it to deform inwards when it is rolling over a ball – this allows us to leave a gap smaller than the ball diameter (approximately 20-30mm for a 40mm ball) between the ground and the outer diameter of the brush. Testing has shown that the brush will easily pull in a ball and push it up the vertical wall behind the brush, however further testing will need to be done to determine the optimal spacing between the brush and the floor/wall, as well as to verify what surface finish will provide sufficient friction on the vertical wall to allow it to pushed up. The spacing of the strung wires is such that balls should not pass through the string into the interior of the brush, however an inner tube may be added if testing showing that this intrusion is a possibility. In the prototypes fabricated so far, the brush has been strung with a single length of fishing line. This presents a risk, as if one section of the line breaks, the entire brush will be rendered useless. To overcome this, we are considering stringing the brush with multiple shorter lengths of fishing line, or else fully threading the entire brush with a few long overlapping lengths of line. </w:t>
+        <w:t xml:space="preserve">Fishing wire is also flexible, allowing it to deform inwards when it is rolling over a ball – this allows us to leave a gap smaller than the ball diameter (approximately 20-30mm for a 40mm ball) between the ground and the outer diameter of the brush. Testing has shown that the brush will easily pull in a ball and push it up the vertical wall behind the brush, however further testing will need to be done to determine the optimal spacing between the brush and the floor/wall, as well as to verify what surface finish will provide sufficient friction on the vertical wall to allow it to pushed up. The spacing of the strung wires is such that balls should not pass through the string into the interior of the </w:t>
+      </w:r>
+      <w:proofErr w:type="gramStart"/>
+      <w:r>
+        <w:t>brush,</w:t>
+      </w:r>
+      <w:proofErr w:type="gramEnd"/>
+      <w:r>
+        <w:t xml:space="preserve"> however an inner tube may be added if testing showing that this intrusion is a possibility. In the prototypes fabricated so far, the brush has been strung with a single length of fishing line. This presents a risk, as if one section of the line breaks, the entire brush will be rendered useless. To overcome this, we are considering stringing the brush with multiple shorter lengths of fishing line, or else fully threading the entire brush with a few long overlapping lengths of line. </w:t>
       </w:r>
       <w:r>
         <w:t xml:space="preserve"> </w:t>
@@ -290,7 +413,15 @@
         <w:ind w:firstLine="720"/>
       </w:pPr>
       <w:r>
-        <w:t>The size of the brush has been determined based on various constraints; however the optimal size has yet to be finalized. The maximum brush diameter is 130mm, as if the brush is any larger than this the brush can’t pull in a ball from the rear wall. Minimum diameter is harder to calculate, however small</w:t>
+        <w:t xml:space="preserve">The size of the brush has been determined based on various constraints; however the optimal size has yet to be finalized. The maximum brush diameter is </w:t>
+      </w:r>
+      <w:proofErr w:type="gramStart"/>
+      <w:r>
+        <w:t>130mm,</w:t>
+      </w:r>
+      <w:proofErr w:type="gramEnd"/>
+      <w:r>
+        <w:t xml:space="preserve"> as if the brush is any larger than this the brush can’t pull in a ball from the rear wall. Minimum diameter is harder to calculate, however small</w:t>
       </w:r>
       <w:r>
         <w:t>er</w:t>
@@ -314,7 +445,17 @@
         <w:ind w:firstLine="720"/>
       </w:pPr>
       <w:r>
-        <w:t>The brush will be driven by a belt running around the end of its shaft, outside the vertical mounting arms. The drive motor will be mounted rear of the vertical wall. A flexible belt allows the axes of the brush shaft and motor shaft to be slightly off-parallel, as will be the case.</w:t>
+        <w:t>The brush will be driven by a belt running around the end of its shaft, outside the vertical mounting arms. The drive motor</w:t>
+      </w:r>
+      <w:r>
+        <w:t>, a geared Barber Coleman motor,</w:t>
+      </w:r>
+      <w:r>
+        <w:t xml:space="preserve"> will be mounted rear of the vertical </w:t>
+      </w:r>
+      <w:r>
+        <w:lastRenderedPageBreak/>
+        <w:t>wall. A flexible belt allows the axes of the brush shaft and motor shaft to be slightly off-parallel, as will be the case.</w:t>
       </w:r>
     </w:p>
     <w:p>
@@ -357,18 +498,6 @@
       </w:r>
       <w:r>
         <w:t>his will increase mass and increase the chance that the fishing wire will be cut by sharp edges.</w:t>
-      </w:r>
-      <w:r>
-        <w:t xml:space="preserve"> </w:t>
-      </w:r>
-      <w:r>
-        <w:t xml:space="preserve">      </w:t>
-      </w:r>
-      <w:r>
-        <w:t xml:space="preserve"> </w:t>
-      </w:r>
-      <w:r>
-        <w:t xml:space="preserve">  </w:t>
       </w:r>
     </w:p>
     <w:p>
@@ -404,11 +533,7 @@
         <w:t xml:space="preserve">There are two brush holders which act as an interface between the brush shaft and the chassis. They were designed to allow for easy removal of the brush assembly from the chassis, as we will likely have to modify it frequently in testing. These components will be 3D printed, as they contain angles which would be difficult to machine. </w:t>
       </w:r>
       <w:r>
-        <w:t xml:space="preserve">The idea it that both holders will slide onto either end of the brush shaft, </w:t>
-      </w:r>
-      <w:r>
-        <w:lastRenderedPageBreak/>
-        <w:t>and the holder will then slide into the slot cut in the vertical sheet metal brush mounting structure. This allows for flexibility in the horizontal position of the brush shaft. Once the correct location has been determined, the screws at the top and bottom the part will be tightened, closing the upper and lower arms against the chassis structure and preventing sliding. To remove the brush, one needs only to loosen the screws and slide the entire assembly out of the slots.</w:t>
+        <w:t>The idea it that both holders will slide onto either end of the brush shaft, and the holder will then slide into the slot cut in the vertical sheet metal brush mounting structure. This allows for flexibility in the horizontal position of the brush shaft. Once the correct location has been determined, the screws at the top and bottom the part will be tightened, closing the upper and lower arms against the chassis structure and preventing sliding. To remove the brush, one needs only to loosen the screws and slide the entire assembly out of the slots.</w:t>
       </w:r>
     </w:p>
     <w:p>
@@ -444,7 +569,15 @@
         <w:t xml:space="preserve">A ball guard will be mounted above the brush, connected at each end to the chassis using screws. Its purpose is to prevent any balls that are being conveyed along the top side of the brush from flicked back out of the robot. </w:t>
       </w:r>
       <w:r>
-        <w:t xml:space="preserve">It will be made of hand or waterjet cut sheet metal aluminum, which will be bent at the ends. </w:t>
+        <w:t xml:space="preserve">It will be made of hand or </w:t>
+      </w:r>
+      <w:proofErr w:type="spellStart"/>
+      <w:r>
+        <w:t>waterjet</w:t>
+      </w:r>
+      <w:proofErr w:type="spellEnd"/>
+      <w:r>
+        <w:t xml:space="preserve"> cut sheet metal aluminum, which will be bent at the ends. </w:t>
       </w:r>
       <w:r>
         <w:t xml:space="preserve">In testing we observed that it is possible (though unlikely) for a ball to get caught between this guard and the brush, and forced into the inside of the brush, so testing will be performed to ensure that the geometry of the ball guard prevents this. </w:t>
@@ -474,7 +607,15 @@
         <w:spacing w:after="0"/>
       </w:pPr>
       <w:r>
-        <w:t xml:space="preserve">The robot will be driven by two powered wheels at the rear of the chassis, however it will also have unpowered bearing wheels near the front of the robot. These will consist of 3D printed holders for small (about 1cm) diameter ball bearings. The printed part will be screwed into the bottom of the chassis, allowing the bearing to roll freely between the printed holder and the chassis sheet metal. </w:t>
+        <w:t xml:space="preserve">The robot will be driven by two powered wheels at the rear of the </w:t>
+      </w:r>
+      <w:proofErr w:type="gramStart"/>
+      <w:r>
+        <w:t>chassis,</w:t>
+      </w:r>
+      <w:proofErr w:type="gramEnd"/>
+      <w:r>
+        <w:t xml:space="preserve"> however it will also have unpowered bearing wheels near the front of the robot. These will consist of 3D printed holders for small (about 1cm) diameter ball bearings. The printed part will be screwed into the bottom of the chassis, allowing the bearing to roll freely between the printed holder and the chassis sheet metal. </w:t>
       </w:r>
     </w:p>
     <w:p>
@@ -506,8 +647,6 @@
       <w:r>
         <w:t>component has been finalized, as it will be a simple design, and it is dependent on the finalization of the firing loading mechanism and location.</w:t>
       </w:r>
-      <w:bookmarkStart w:id="0" w:name="_GoBack"/>
-      <w:bookmarkEnd w:id="0"/>
     </w:p>
     <w:p>
       <w:pPr>
@@ -583,6 +722,7 @@
         <w:spacing w:after="0"/>
       </w:pPr>
       <w:r>
+        <w:lastRenderedPageBreak/>
         <w:t>4x geared Barber Coleman motors</w:t>
       </w:r>
       <w:r>
@@ -601,70 +741,16 @@
       <w:pPr>
         <w:spacing w:after="0"/>
       </w:pPr>
+      <w:r>
+        <w:t>Ball Guard – 51g</w:t>
+      </w:r>
     </w:p>
     <w:p>
       <w:pPr>
         <w:spacing w:after="0"/>
       </w:pPr>
-      <w:r>
-        <w:t>Calculations/approximation</w:t>
-      </w:r>
-    </w:p>
-    <w:p>
-      <w:pPr>
-        <w:spacing w:after="0"/>
-      </w:pPr>
-      <w:r>
-        <w:t>Brush size + justification</w:t>
-      </w:r>
-    </w:p>
-    <w:p>
-      <w:pPr>
-        <w:spacing w:after="0"/>
-      </w:pPr>
-      <w:r>
-        <w:t>Brush speed and torque required</w:t>
-      </w:r>
-    </w:p>
-    <w:p>
-      <w:pPr>
-        <w:spacing w:after="0"/>
-      </w:pPr>
-    </w:p>
-    <w:p>
-      <w:pPr>
-        <w:spacing w:after="0"/>
-      </w:pPr>
-    </w:p>
-    <w:p>
-      <w:pPr>
-        <w:spacing w:after="0"/>
-      </w:pPr>
-    </w:p>
-    <w:p>
-      <w:pPr>
-        <w:spacing w:after="0"/>
-      </w:pPr>
-    </w:p>
-    <w:p>
-      <w:pPr>
-        <w:spacing w:after="0"/>
-      </w:pPr>
-    </w:p>
-    <w:p>
-      <w:pPr>
-        <w:spacing w:after="0"/>
-      </w:pPr>
-    </w:p>
-    <w:p>
-      <w:pPr>
-        <w:spacing w:after="0"/>
-      </w:pPr>
-    </w:p>
-    <w:p>
-      <w:pPr>
-        <w:spacing w:after="0"/>
-      </w:pPr>
+      <w:bookmarkStart w:id="0" w:name="_GoBack"/>
+      <w:bookmarkEnd w:id="0"/>
     </w:p>
     <w:p>
       <w:pPr>
@@ -950,7 +1036,15 @@
         <w:spacing w:after="0"/>
       </w:pPr>
       <w:r>
-        <w:t>We have assigned to each team member lead position on a certain part of the robot. This person will be primarily responsible for ensuring that the development of their part is on schedule, however everyone will take part in the design and fabrication of all parts.</w:t>
+        <w:t xml:space="preserve">We have assigned to each team member lead position on a certain part of the robot. This person will be primarily responsible for ensuring that the development of their part is on </w:t>
+      </w:r>
+      <w:proofErr w:type="gramStart"/>
+      <w:r>
+        <w:t>schedule,</w:t>
+      </w:r>
+      <w:proofErr w:type="gramEnd"/>
+      <w:r>
+        <w:t xml:space="preserve"> however everyone will take part in the design and fabrication of all parts.</w:t>
       </w:r>
     </w:p>
     <w:p>
@@ -3370,6 +3464,13 @@
         </dgm:presLayoutVars>
       </dgm:prSet>
       <dgm:spPr/>
+      <dgm:t>
+        <a:bodyPr/>
+        <a:lstStyle/>
+        <a:p>
+          <a:endParaRPr lang="en-CA"/>
+        </a:p>
+      </dgm:t>
     </dgm:pt>
     <dgm:pt modelId="{37782469-718A-4DBF-A59C-1CEB510A126B}" type="pres">
       <dgm:prSet presAssocID="{BCE0E6DC-F90D-419F-939E-079C158D95B7}" presName="root1" presStyleCnt="0"/>
@@ -3382,6 +3483,13 @@
         </dgm:presLayoutVars>
       </dgm:prSet>
       <dgm:spPr/>
+      <dgm:t>
+        <a:bodyPr/>
+        <a:lstStyle/>
+        <a:p>
+          <a:endParaRPr lang="en-CA"/>
+        </a:p>
+      </dgm:t>
     </dgm:pt>
     <dgm:pt modelId="{B5B69000-BCC2-4AAC-B905-4C68ECD6C703}" type="pres">
       <dgm:prSet presAssocID="{BCE0E6DC-F90D-419F-939E-079C158D95B7}" presName="level2hierChild" presStyleCnt="0"/>
@@ -3390,10 +3498,24 @@
     <dgm:pt modelId="{C495A39B-60F6-4491-8AE1-372AA770850C}" type="pres">
       <dgm:prSet presAssocID="{4C8EE6F7-7421-4678-A68F-3662676057F4}" presName="conn2-1" presStyleLbl="parChTrans1D2" presStyleIdx="0" presStyleCnt="4"/>
       <dgm:spPr/>
+      <dgm:t>
+        <a:bodyPr/>
+        <a:lstStyle/>
+        <a:p>
+          <a:endParaRPr lang="en-CA"/>
+        </a:p>
+      </dgm:t>
     </dgm:pt>
     <dgm:pt modelId="{7665EFEA-D229-4C29-A34A-85DE29192CD8}" type="pres">
       <dgm:prSet presAssocID="{4C8EE6F7-7421-4678-A68F-3662676057F4}" presName="connTx" presStyleLbl="parChTrans1D2" presStyleIdx="0" presStyleCnt="4"/>
       <dgm:spPr/>
+      <dgm:t>
+        <a:bodyPr/>
+        <a:lstStyle/>
+        <a:p>
+          <a:endParaRPr lang="en-CA"/>
+        </a:p>
+      </dgm:t>
     </dgm:pt>
     <dgm:pt modelId="{47AD0550-272D-4F19-B922-D4DBCFFE47F6}" type="pres">
       <dgm:prSet presAssocID="{74054D9B-9224-4B9E-917F-1E7A6D42F8EE}" presName="root2" presStyleCnt="0"/>
@@ -3406,6 +3528,13 @@
         </dgm:presLayoutVars>
       </dgm:prSet>
       <dgm:spPr/>
+      <dgm:t>
+        <a:bodyPr/>
+        <a:lstStyle/>
+        <a:p>
+          <a:endParaRPr lang="en-CA"/>
+        </a:p>
+      </dgm:t>
     </dgm:pt>
     <dgm:pt modelId="{BB3EAFAB-4B0A-484A-BB94-DCC3D7439FD8}" type="pres">
       <dgm:prSet presAssocID="{74054D9B-9224-4B9E-917F-1E7A6D42F8EE}" presName="level3hierChild" presStyleCnt="0"/>
@@ -3414,10 +3543,24 @@
     <dgm:pt modelId="{8CD5737A-C01C-4847-96B7-FE269D7E06D0}" type="pres">
       <dgm:prSet presAssocID="{3032776B-B469-4B46-88E0-0DEFE9B697B6}" presName="conn2-1" presStyleLbl="parChTrans1D3" presStyleIdx="0" presStyleCnt="12"/>
       <dgm:spPr/>
+      <dgm:t>
+        <a:bodyPr/>
+        <a:lstStyle/>
+        <a:p>
+          <a:endParaRPr lang="en-CA"/>
+        </a:p>
+      </dgm:t>
     </dgm:pt>
     <dgm:pt modelId="{40098653-8957-461D-844B-4C3D676B21D1}" type="pres">
       <dgm:prSet presAssocID="{3032776B-B469-4B46-88E0-0DEFE9B697B6}" presName="connTx" presStyleLbl="parChTrans1D3" presStyleIdx="0" presStyleCnt="12"/>
       <dgm:spPr/>
+      <dgm:t>
+        <a:bodyPr/>
+        <a:lstStyle/>
+        <a:p>
+          <a:endParaRPr lang="en-CA"/>
+        </a:p>
+      </dgm:t>
     </dgm:pt>
     <dgm:pt modelId="{51001455-467E-431A-995A-A56FA4529C22}" type="pres">
       <dgm:prSet presAssocID="{CB87B244-1715-4935-BF1F-D697BA9345EB}" presName="root2" presStyleCnt="0"/>
@@ -3430,6 +3573,13 @@
         </dgm:presLayoutVars>
       </dgm:prSet>
       <dgm:spPr/>
+      <dgm:t>
+        <a:bodyPr/>
+        <a:lstStyle/>
+        <a:p>
+          <a:endParaRPr lang="en-CA"/>
+        </a:p>
+      </dgm:t>
     </dgm:pt>
     <dgm:pt modelId="{78349606-42CB-41A6-A898-CC6A5AA90D20}" type="pres">
       <dgm:prSet presAssocID="{CB87B244-1715-4935-BF1F-D697BA9345EB}" presName="level3hierChild" presStyleCnt="0"/>
@@ -3438,10 +3588,24 @@
     <dgm:pt modelId="{936BB599-40BC-420F-9E28-95CE136055AA}" type="pres">
       <dgm:prSet presAssocID="{6827AA3D-F919-43DF-8ABC-68C10DF29CF3}" presName="conn2-1" presStyleLbl="parChTrans1D3" presStyleIdx="1" presStyleCnt="12"/>
       <dgm:spPr/>
+      <dgm:t>
+        <a:bodyPr/>
+        <a:lstStyle/>
+        <a:p>
+          <a:endParaRPr lang="en-CA"/>
+        </a:p>
+      </dgm:t>
     </dgm:pt>
     <dgm:pt modelId="{603164F3-9FCD-40F1-B2CE-2266507AC23D}" type="pres">
       <dgm:prSet presAssocID="{6827AA3D-F919-43DF-8ABC-68C10DF29CF3}" presName="connTx" presStyleLbl="parChTrans1D3" presStyleIdx="1" presStyleCnt="12"/>
       <dgm:spPr/>
+      <dgm:t>
+        <a:bodyPr/>
+        <a:lstStyle/>
+        <a:p>
+          <a:endParaRPr lang="en-CA"/>
+        </a:p>
+      </dgm:t>
     </dgm:pt>
     <dgm:pt modelId="{CCAEB764-DA48-4C08-8215-30C9B57A4B18}" type="pres">
       <dgm:prSet presAssocID="{A845C32A-7838-472F-BA68-3F9D64458992}" presName="root2" presStyleCnt="0"/>
@@ -3454,6 +3618,13 @@
         </dgm:presLayoutVars>
       </dgm:prSet>
       <dgm:spPr/>
+      <dgm:t>
+        <a:bodyPr/>
+        <a:lstStyle/>
+        <a:p>
+          <a:endParaRPr lang="en-CA"/>
+        </a:p>
+      </dgm:t>
     </dgm:pt>
     <dgm:pt modelId="{C89238A4-5B7E-4E8F-8789-2F9E83103194}" type="pres">
       <dgm:prSet presAssocID="{A845C32A-7838-472F-BA68-3F9D64458992}" presName="level3hierChild" presStyleCnt="0"/>
@@ -3462,10 +3633,24 @@
     <dgm:pt modelId="{55532B01-29B0-4786-95C6-ECCB23ABE438}" type="pres">
       <dgm:prSet presAssocID="{56303F42-5FD7-41DB-9554-34A6AFEE8DA5}" presName="conn2-1" presStyleLbl="parChTrans1D3" presStyleIdx="2" presStyleCnt="12"/>
       <dgm:spPr/>
+      <dgm:t>
+        <a:bodyPr/>
+        <a:lstStyle/>
+        <a:p>
+          <a:endParaRPr lang="en-CA"/>
+        </a:p>
+      </dgm:t>
     </dgm:pt>
     <dgm:pt modelId="{59054939-2692-44E0-9EA8-CB7E1D4E452D}" type="pres">
       <dgm:prSet presAssocID="{56303F42-5FD7-41DB-9554-34A6AFEE8DA5}" presName="connTx" presStyleLbl="parChTrans1D3" presStyleIdx="2" presStyleCnt="12"/>
       <dgm:spPr/>
+      <dgm:t>
+        <a:bodyPr/>
+        <a:lstStyle/>
+        <a:p>
+          <a:endParaRPr lang="en-CA"/>
+        </a:p>
+      </dgm:t>
     </dgm:pt>
     <dgm:pt modelId="{7E3B3F84-A61F-4F9B-837D-C2BB4F2B202A}" type="pres">
       <dgm:prSet presAssocID="{65E971BF-AF5F-4610-A893-E9C8DE3E7D51}" presName="root2" presStyleCnt="0"/>
@@ -3478,6 +3663,13 @@
         </dgm:presLayoutVars>
       </dgm:prSet>
       <dgm:spPr/>
+      <dgm:t>
+        <a:bodyPr/>
+        <a:lstStyle/>
+        <a:p>
+          <a:endParaRPr lang="en-CA"/>
+        </a:p>
+      </dgm:t>
     </dgm:pt>
     <dgm:pt modelId="{9E1AE36E-45DC-46A6-9C94-BE621C268F45}" type="pres">
       <dgm:prSet presAssocID="{65E971BF-AF5F-4610-A893-E9C8DE3E7D51}" presName="level3hierChild" presStyleCnt="0"/>
@@ -3486,10 +3678,24 @@
     <dgm:pt modelId="{715ECC8B-BF3E-4418-BF4F-9B84C2C21EFB}" type="pres">
       <dgm:prSet presAssocID="{CA4A747D-8274-44D4-B529-69655E91EB71}" presName="conn2-1" presStyleLbl="parChTrans1D4" presStyleIdx="0" presStyleCnt="2"/>
       <dgm:spPr/>
+      <dgm:t>
+        <a:bodyPr/>
+        <a:lstStyle/>
+        <a:p>
+          <a:endParaRPr lang="en-CA"/>
+        </a:p>
+      </dgm:t>
     </dgm:pt>
     <dgm:pt modelId="{F9CDF268-E5C6-4D2F-AC74-0ECD3DE70D96}" type="pres">
       <dgm:prSet presAssocID="{CA4A747D-8274-44D4-B529-69655E91EB71}" presName="connTx" presStyleLbl="parChTrans1D4" presStyleIdx="0" presStyleCnt="2"/>
       <dgm:spPr/>
+      <dgm:t>
+        <a:bodyPr/>
+        <a:lstStyle/>
+        <a:p>
+          <a:endParaRPr lang="en-CA"/>
+        </a:p>
+      </dgm:t>
     </dgm:pt>
     <dgm:pt modelId="{A79C47FD-7908-4038-8699-0AC4BC34A34E}" type="pres">
       <dgm:prSet presAssocID="{DEB5A964-D1E0-446B-A5FE-3447368675A9}" presName="root2" presStyleCnt="0"/>
@@ -3502,6 +3708,13 @@
         </dgm:presLayoutVars>
       </dgm:prSet>
       <dgm:spPr/>
+      <dgm:t>
+        <a:bodyPr/>
+        <a:lstStyle/>
+        <a:p>
+          <a:endParaRPr lang="en-CA"/>
+        </a:p>
+      </dgm:t>
     </dgm:pt>
     <dgm:pt modelId="{80478619-0203-4D46-BB01-1C2D0AC8F818}" type="pres">
       <dgm:prSet presAssocID="{DEB5A964-D1E0-446B-A5FE-3447368675A9}" presName="level3hierChild" presStyleCnt="0"/>
@@ -3510,10 +3723,24 @@
     <dgm:pt modelId="{3D164B73-8795-47C6-A6FE-A58F14F2EE05}" type="pres">
       <dgm:prSet presAssocID="{D38711FE-DEFD-4902-A6BB-209CD50502DA}" presName="conn2-1" presStyleLbl="parChTrans1D3" presStyleIdx="3" presStyleCnt="12"/>
       <dgm:spPr/>
+      <dgm:t>
+        <a:bodyPr/>
+        <a:lstStyle/>
+        <a:p>
+          <a:endParaRPr lang="en-CA"/>
+        </a:p>
+      </dgm:t>
     </dgm:pt>
     <dgm:pt modelId="{87200F9D-1BE2-49A6-ADF8-16CEE26FB6EE}" type="pres">
       <dgm:prSet presAssocID="{D38711FE-DEFD-4902-A6BB-209CD50502DA}" presName="connTx" presStyleLbl="parChTrans1D3" presStyleIdx="3" presStyleCnt="12"/>
       <dgm:spPr/>
+      <dgm:t>
+        <a:bodyPr/>
+        <a:lstStyle/>
+        <a:p>
+          <a:endParaRPr lang="en-CA"/>
+        </a:p>
+      </dgm:t>
     </dgm:pt>
     <dgm:pt modelId="{F71C06C9-A3AF-4BC8-89AD-DD4D68F92A2C}" type="pres">
       <dgm:prSet presAssocID="{5A34173D-3CF7-427B-ACA0-B74F3C33AEA6}" presName="root2" presStyleCnt="0"/>
@@ -3526,6 +3753,13 @@
         </dgm:presLayoutVars>
       </dgm:prSet>
       <dgm:spPr/>
+      <dgm:t>
+        <a:bodyPr/>
+        <a:lstStyle/>
+        <a:p>
+          <a:endParaRPr lang="en-CA"/>
+        </a:p>
+      </dgm:t>
     </dgm:pt>
     <dgm:pt modelId="{B02DB616-D2FE-4D62-9D15-34381685B48C}" type="pres">
       <dgm:prSet presAssocID="{5A34173D-3CF7-427B-ACA0-B74F3C33AEA6}" presName="level3hierChild" presStyleCnt="0"/>
@@ -3534,10 +3768,24 @@
     <dgm:pt modelId="{042089DD-EB9C-4BC3-8AD5-83C9A1C855BD}" type="pres">
       <dgm:prSet presAssocID="{E8FD8519-1045-4681-8FAB-C51282ECFE49}" presName="conn2-1" presStyleLbl="parChTrans1D3" presStyleIdx="4" presStyleCnt="12"/>
       <dgm:spPr/>
+      <dgm:t>
+        <a:bodyPr/>
+        <a:lstStyle/>
+        <a:p>
+          <a:endParaRPr lang="en-CA"/>
+        </a:p>
+      </dgm:t>
     </dgm:pt>
     <dgm:pt modelId="{A0968D67-EA3C-4DB1-9074-C65DA457FB8F}" type="pres">
       <dgm:prSet presAssocID="{E8FD8519-1045-4681-8FAB-C51282ECFE49}" presName="connTx" presStyleLbl="parChTrans1D3" presStyleIdx="4" presStyleCnt="12"/>
       <dgm:spPr/>
+      <dgm:t>
+        <a:bodyPr/>
+        <a:lstStyle/>
+        <a:p>
+          <a:endParaRPr lang="en-CA"/>
+        </a:p>
+      </dgm:t>
     </dgm:pt>
     <dgm:pt modelId="{F7212BE6-1750-4FC5-8856-1019D71AE8B6}" type="pres">
       <dgm:prSet presAssocID="{4AFF2329-406B-41D9-AF02-9333D6B65DAC}" presName="root2" presStyleCnt="0"/>
@@ -3550,6 +3798,13 @@
         </dgm:presLayoutVars>
       </dgm:prSet>
       <dgm:spPr/>
+      <dgm:t>
+        <a:bodyPr/>
+        <a:lstStyle/>
+        <a:p>
+          <a:endParaRPr lang="en-CA"/>
+        </a:p>
+      </dgm:t>
     </dgm:pt>
     <dgm:pt modelId="{B69B6B89-863D-4394-B17C-0BA89F59A643}" type="pres">
       <dgm:prSet presAssocID="{4AFF2329-406B-41D9-AF02-9333D6B65DAC}" presName="level3hierChild" presStyleCnt="0"/>
@@ -3558,10 +3813,24 @@
     <dgm:pt modelId="{A9177028-D0BA-4775-ACD7-3400D7C5A6B2}" type="pres">
       <dgm:prSet presAssocID="{369CEC80-7B48-4588-B10C-7DF4A38FA6A3}" presName="conn2-1" presStyleLbl="parChTrans1D2" presStyleIdx="1" presStyleCnt="4"/>
       <dgm:spPr/>
+      <dgm:t>
+        <a:bodyPr/>
+        <a:lstStyle/>
+        <a:p>
+          <a:endParaRPr lang="en-CA"/>
+        </a:p>
+      </dgm:t>
     </dgm:pt>
     <dgm:pt modelId="{9D398AA2-F8D1-4D50-8900-48A2CF531AC5}" type="pres">
       <dgm:prSet presAssocID="{369CEC80-7B48-4588-B10C-7DF4A38FA6A3}" presName="connTx" presStyleLbl="parChTrans1D2" presStyleIdx="1" presStyleCnt="4"/>
       <dgm:spPr/>
+      <dgm:t>
+        <a:bodyPr/>
+        <a:lstStyle/>
+        <a:p>
+          <a:endParaRPr lang="en-CA"/>
+        </a:p>
+      </dgm:t>
     </dgm:pt>
     <dgm:pt modelId="{C911C63F-4986-436F-97F2-BF661FF1269A}" type="pres">
       <dgm:prSet presAssocID="{CB17FF71-3E66-4E95-9C8E-9467D054F523}" presName="root2" presStyleCnt="0"/>
@@ -3574,6 +3843,13 @@
         </dgm:presLayoutVars>
       </dgm:prSet>
       <dgm:spPr/>
+      <dgm:t>
+        <a:bodyPr/>
+        <a:lstStyle/>
+        <a:p>
+          <a:endParaRPr lang="en-CA"/>
+        </a:p>
+      </dgm:t>
     </dgm:pt>
     <dgm:pt modelId="{FE3D7BCE-BE25-4617-B61C-2780630080A2}" type="pres">
       <dgm:prSet presAssocID="{CB17FF71-3E66-4E95-9C8E-9467D054F523}" presName="level3hierChild" presStyleCnt="0"/>
@@ -3582,10 +3858,24 @@
     <dgm:pt modelId="{4C49C468-20E7-4CD7-9BD0-B71C380F4F7F}" type="pres">
       <dgm:prSet presAssocID="{9A99CDCD-1173-4A6F-9C32-015CD0E7C036}" presName="conn2-1" presStyleLbl="parChTrans1D3" presStyleIdx="5" presStyleCnt="12"/>
       <dgm:spPr/>
+      <dgm:t>
+        <a:bodyPr/>
+        <a:lstStyle/>
+        <a:p>
+          <a:endParaRPr lang="en-CA"/>
+        </a:p>
+      </dgm:t>
     </dgm:pt>
     <dgm:pt modelId="{6BC2687A-A3A1-443A-8083-CC3DABEA6916}" type="pres">
       <dgm:prSet presAssocID="{9A99CDCD-1173-4A6F-9C32-015CD0E7C036}" presName="connTx" presStyleLbl="parChTrans1D3" presStyleIdx="5" presStyleCnt="12"/>
       <dgm:spPr/>
+      <dgm:t>
+        <a:bodyPr/>
+        <a:lstStyle/>
+        <a:p>
+          <a:endParaRPr lang="en-CA"/>
+        </a:p>
+      </dgm:t>
     </dgm:pt>
     <dgm:pt modelId="{20DD18EC-0012-48D5-8EF9-FEF349A20C9F}" type="pres">
       <dgm:prSet presAssocID="{BA2F01CD-3DDF-4A5E-80AE-28302B29E9B6}" presName="root2" presStyleCnt="0"/>
@@ -3598,6 +3888,13 @@
         </dgm:presLayoutVars>
       </dgm:prSet>
       <dgm:spPr/>
+      <dgm:t>
+        <a:bodyPr/>
+        <a:lstStyle/>
+        <a:p>
+          <a:endParaRPr lang="en-CA"/>
+        </a:p>
+      </dgm:t>
     </dgm:pt>
     <dgm:pt modelId="{92546DD4-C661-431E-AC32-AFB604FF99F6}" type="pres">
       <dgm:prSet presAssocID="{BA2F01CD-3DDF-4A5E-80AE-28302B29E9B6}" presName="level3hierChild" presStyleCnt="0"/>
@@ -3606,10 +3903,24 @@
     <dgm:pt modelId="{0C7F4F99-E752-47B7-9FF5-677097DAC1B2}" type="pres">
       <dgm:prSet presAssocID="{36B7712E-041C-437A-871F-AC35335469B7}" presName="conn2-1" presStyleLbl="parChTrans1D3" presStyleIdx="6" presStyleCnt="12"/>
       <dgm:spPr/>
+      <dgm:t>
+        <a:bodyPr/>
+        <a:lstStyle/>
+        <a:p>
+          <a:endParaRPr lang="en-CA"/>
+        </a:p>
+      </dgm:t>
     </dgm:pt>
     <dgm:pt modelId="{B21F9445-23FC-4F5B-BE88-D4BDBE48CC00}" type="pres">
       <dgm:prSet presAssocID="{36B7712E-041C-437A-871F-AC35335469B7}" presName="connTx" presStyleLbl="parChTrans1D3" presStyleIdx="6" presStyleCnt="12"/>
       <dgm:spPr/>
+      <dgm:t>
+        <a:bodyPr/>
+        <a:lstStyle/>
+        <a:p>
+          <a:endParaRPr lang="en-CA"/>
+        </a:p>
+      </dgm:t>
     </dgm:pt>
     <dgm:pt modelId="{81F0E3F0-B3BA-4D5C-9949-A17B3D5058B0}" type="pres">
       <dgm:prSet presAssocID="{F1D30444-B7BC-456B-A3F4-6A51FC325A34}" presName="root2" presStyleCnt="0"/>
@@ -3622,6 +3933,13 @@
         </dgm:presLayoutVars>
       </dgm:prSet>
       <dgm:spPr/>
+      <dgm:t>
+        <a:bodyPr/>
+        <a:lstStyle/>
+        <a:p>
+          <a:endParaRPr lang="en-CA"/>
+        </a:p>
+      </dgm:t>
     </dgm:pt>
     <dgm:pt modelId="{D069164C-D52E-4E10-9103-E8BE57FBB918}" type="pres">
       <dgm:prSet presAssocID="{F1D30444-B7BC-456B-A3F4-6A51FC325A34}" presName="level3hierChild" presStyleCnt="0"/>
@@ -3630,10 +3948,24 @@
     <dgm:pt modelId="{0E0C3E86-A4FD-4E58-9869-5B3CB7EC8C6E}" type="pres">
       <dgm:prSet presAssocID="{50DE11AC-35A3-4DEE-8544-C0950ADA471C}" presName="conn2-1" presStyleLbl="parChTrans1D4" presStyleIdx="1" presStyleCnt="2"/>
       <dgm:spPr/>
+      <dgm:t>
+        <a:bodyPr/>
+        <a:lstStyle/>
+        <a:p>
+          <a:endParaRPr lang="en-CA"/>
+        </a:p>
+      </dgm:t>
     </dgm:pt>
     <dgm:pt modelId="{6679454B-7484-4A77-9F8B-2A6BF1A3AC30}" type="pres">
       <dgm:prSet presAssocID="{50DE11AC-35A3-4DEE-8544-C0950ADA471C}" presName="connTx" presStyleLbl="parChTrans1D4" presStyleIdx="1" presStyleCnt="2"/>
       <dgm:spPr/>
+      <dgm:t>
+        <a:bodyPr/>
+        <a:lstStyle/>
+        <a:p>
+          <a:endParaRPr lang="en-CA"/>
+        </a:p>
+      </dgm:t>
     </dgm:pt>
     <dgm:pt modelId="{9F35CB37-7EE9-49E2-8238-4701534E898B}" type="pres">
       <dgm:prSet presAssocID="{7F011F7E-379B-46AE-954F-8BDC29352FDD}" presName="root2" presStyleCnt="0"/>
@@ -3646,6 +3978,13 @@
         </dgm:presLayoutVars>
       </dgm:prSet>
       <dgm:spPr/>
+      <dgm:t>
+        <a:bodyPr/>
+        <a:lstStyle/>
+        <a:p>
+          <a:endParaRPr lang="en-CA"/>
+        </a:p>
+      </dgm:t>
     </dgm:pt>
     <dgm:pt modelId="{881B4D2D-F995-4060-A79E-67EC3E681FE4}" type="pres">
       <dgm:prSet presAssocID="{7F011F7E-379B-46AE-954F-8BDC29352FDD}" presName="level3hierChild" presStyleCnt="0"/>
@@ -3654,10 +3993,24 @@
     <dgm:pt modelId="{B44981D4-967E-45DD-84A8-A753EA1D4614}" type="pres">
       <dgm:prSet presAssocID="{14B6E4B9-DD47-462D-AC2F-76DEF4BFA6CE}" presName="conn2-1" presStyleLbl="parChTrans1D3" presStyleIdx="7" presStyleCnt="12"/>
       <dgm:spPr/>
+      <dgm:t>
+        <a:bodyPr/>
+        <a:lstStyle/>
+        <a:p>
+          <a:endParaRPr lang="en-CA"/>
+        </a:p>
+      </dgm:t>
     </dgm:pt>
     <dgm:pt modelId="{8B21F8B1-BDD8-494E-8CCE-755A5747C55A}" type="pres">
       <dgm:prSet presAssocID="{14B6E4B9-DD47-462D-AC2F-76DEF4BFA6CE}" presName="connTx" presStyleLbl="parChTrans1D3" presStyleIdx="7" presStyleCnt="12"/>
       <dgm:spPr/>
+      <dgm:t>
+        <a:bodyPr/>
+        <a:lstStyle/>
+        <a:p>
+          <a:endParaRPr lang="en-CA"/>
+        </a:p>
+      </dgm:t>
     </dgm:pt>
     <dgm:pt modelId="{B06ABC28-02EF-4505-9167-5AA7900851CD}" type="pres">
       <dgm:prSet presAssocID="{FBA75FB3-7736-47D4-8499-BAEDD7FF3F6A}" presName="root2" presStyleCnt="0"/>
@@ -3670,6 +4023,13 @@
         </dgm:presLayoutVars>
       </dgm:prSet>
       <dgm:spPr/>
+      <dgm:t>
+        <a:bodyPr/>
+        <a:lstStyle/>
+        <a:p>
+          <a:endParaRPr lang="en-CA"/>
+        </a:p>
+      </dgm:t>
     </dgm:pt>
     <dgm:pt modelId="{1BFE3AA9-B0DF-420C-83F9-2680F703FD85}" type="pres">
       <dgm:prSet presAssocID="{FBA75FB3-7736-47D4-8499-BAEDD7FF3F6A}" presName="level3hierChild" presStyleCnt="0"/>
@@ -3678,10 +4038,24 @@
     <dgm:pt modelId="{61F1FF00-BC3F-4A57-9566-DDFCAC9C9750}" type="pres">
       <dgm:prSet presAssocID="{AC86DBE0-4DD4-4DBE-BD88-3D617DEDC98A}" presName="conn2-1" presStyleLbl="parChTrans1D2" presStyleIdx="2" presStyleCnt="4"/>
       <dgm:spPr/>
+      <dgm:t>
+        <a:bodyPr/>
+        <a:lstStyle/>
+        <a:p>
+          <a:endParaRPr lang="en-CA"/>
+        </a:p>
+      </dgm:t>
     </dgm:pt>
     <dgm:pt modelId="{0DAC1CFE-2FCC-4A05-A380-AF0120AD5298}" type="pres">
       <dgm:prSet presAssocID="{AC86DBE0-4DD4-4DBE-BD88-3D617DEDC98A}" presName="connTx" presStyleLbl="parChTrans1D2" presStyleIdx="2" presStyleCnt="4"/>
       <dgm:spPr/>
+      <dgm:t>
+        <a:bodyPr/>
+        <a:lstStyle/>
+        <a:p>
+          <a:endParaRPr lang="en-CA"/>
+        </a:p>
+      </dgm:t>
     </dgm:pt>
     <dgm:pt modelId="{CC518F81-999F-487C-AACB-F940862B5501}" type="pres">
       <dgm:prSet presAssocID="{9B89A330-B8FD-4C5B-AC40-9034BB25D86B}" presName="root2" presStyleCnt="0"/>
@@ -3694,6 +4068,13 @@
         </dgm:presLayoutVars>
       </dgm:prSet>
       <dgm:spPr/>
+      <dgm:t>
+        <a:bodyPr/>
+        <a:lstStyle/>
+        <a:p>
+          <a:endParaRPr lang="en-CA"/>
+        </a:p>
+      </dgm:t>
     </dgm:pt>
     <dgm:pt modelId="{C9084D9C-78B5-494C-9134-73B2655733A6}" type="pres">
       <dgm:prSet presAssocID="{9B89A330-B8FD-4C5B-AC40-9034BB25D86B}" presName="level3hierChild" presStyleCnt="0"/>
@@ -3702,10 +4083,24 @@
     <dgm:pt modelId="{59DF0F68-80F5-4B98-AA84-B699D604E993}" type="pres">
       <dgm:prSet presAssocID="{8BF3AFF5-D73C-4F5C-A785-378D8F16B7FF}" presName="conn2-1" presStyleLbl="parChTrans1D3" presStyleIdx="8" presStyleCnt="12"/>
       <dgm:spPr/>
+      <dgm:t>
+        <a:bodyPr/>
+        <a:lstStyle/>
+        <a:p>
+          <a:endParaRPr lang="en-CA"/>
+        </a:p>
+      </dgm:t>
     </dgm:pt>
     <dgm:pt modelId="{5B8BE0B3-DD55-4B88-B35A-391EFDA02890}" type="pres">
       <dgm:prSet presAssocID="{8BF3AFF5-D73C-4F5C-A785-378D8F16B7FF}" presName="connTx" presStyleLbl="parChTrans1D3" presStyleIdx="8" presStyleCnt="12"/>
       <dgm:spPr/>
+      <dgm:t>
+        <a:bodyPr/>
+        <a:lstStyle/>
+        <a:p>
+          <a:endParaRPr lang="en-CA"/>
+        </a:p>
+      </dgm:t>
     </dgm:pt>
     <dgm:pt modelId="{9363D195-11F6-4B64-9EBE-3F84537680BB}" type="pres">
       <dgm:prSet presAssocID="{D5820ECC-338C-4A11-B6D1-593D9DEA6E33}" presName="root2" presStyleCnt="0"/>
@@ -3718,6 +4113,13 @@
         </dgm:presLayoutVars>
       </dgm:prSet>
       <dgm:spPr/>
+      <dgm:t>
+        <a:bodyPr/>
+        <a:lstStyle/>
+        <a:p>
+          <a:endParaRPr lang="en-CA"/>
+        </a:p>
+      </dgm:t>
     </dgm:pt>
     <dgm:pt modelId="{783ED20D-80C0-458E-A6C3-1EBFC46D7364}" type="pres">
       <dgm:prSet presAssocID="{D5820ECC-338C-4A11-B6D1-593D9DEA6E33}" presName="level3hierChild" presStyleCnt="0"/>
@@ -3726,10 +4128,24 @@
     <dgm:pt modelId="{5C7354E3-93CA-4777-B262-042B52981176}" type="pres">
       <dgm:prSet presAssocID="{434B96C4-52A1-46EF-83F9-A1C00EEB398C}" presName="conn2-1" presStyleLbl="parChTrans1D3" presStyleIdx="9" presStyleCnt="12"/>
       <dgm:spPr/>
+      <dgm:t>
+        <a:bodyPr/>
+        <a:lstStyle/>
+        <a:p>
+          <a:endParaRPr lang="en-CA"/>
+        </a:p>
+      </dgm:t>
     </dgm:pt>
     <dgm:pt modelId="{02FE2460-585B-4EC9-9D5B-CFCA93139899}" type="pres">
       <dgm:prSet presAssocID="{434B96C4-52A1-46EF-83F9-A1C00EEB398C}" presName="connTx" presStyleLbl="parChTrans1D3" presStyleIdx="9" presStyleCnt="12"/>
       <dgm:spPr/>
+      <dgm:t>
+        <a:bodyPr/>
+        <a:lstStyle/>
+        <a:p>
+          <a:endParaRPr lang="en-CA"/>
+        </a:p>
+      </dgm:t>
     </dgm:pt>
     <dgm:pt modelId="{267E13BB-0C25-49FE-BE7E-6A60F42C9F04}" type="pres">
       <dgm:prSet presAssocID="{CBDBF273-7279-4CAE-9750-646765CD4D5F}" presName="root2" presStyleCnt="0"/>
@@ -3742,6 +4158,13 @@
         </dgm:presLayoutVars>
       </dgm:prSet>
       <dgm:spPr/>
+      <dgm:t>
+        <a:bodyPr/>
+        <a:lstStyle/>
+        <a:p>
+          <a:endParaRPr lang="en-CA"/>
+        </a:p>
+      </dgm:t>
     </dgm:pt>
     <dgm:pt modelId="{78E3D62B-10EF-4E61-8513-4297B6477A49}" type="pres">
       <dgm:prSet presAssocID="{CBDBF273-7279-4CAE-9750-646765CD4D5F}" presName="level3hierChild" presStyleCnt="0"/>
@@ -3750,10 +4173,24 @@
     <dgm:pt modelId="{371BC649-23F7-4424-B5F1-E89C10486ACA}" type="pres">
       <dgm:prSet presAssocID="{5045248F-7AC6-460E-ADF7-DB1157686C72}" presName="conn2-1" presStyleLbl="parChTrans1D3" presStyleIdx="10" presStyleCnt="12"/>
       <dgm:spPr/>
+      <dgm:t>
+        <a:bodyPr/>
+        <a:lstStyle/>
+        <a:p>
+          <a:endParaRPr lang="en-CA"/>
+        </a:p>
+      </dgm:t>
     </dgm:pt>
     <dgm:pt modelId="{57C26E31-7CE9-4494-A37B-4BD8CD14235C}" type="pres">
       <dgm:prSet presAssocID="{5045248F-7AC6-460E-ADF7-DB1157686C72}" presName="connTx" presStyleLbl="parChTrans1D3" presStyleIdx="10" presStyleCnt="12"/>
       <dgm:spPr/>
+      <dgm:t>
+        <a:bodyPr/>
+        <a:lstStyle/>
+        <a:p>
+          <a:endParaRPr lang="en-CA"/>
+        </a:p>
+      </dgm:t>
     </dgm:pt>
     <dgm:pt modelId="{70E22D0A-4A26-42B9-825C-14D2F429187B}" type="pres">
       <dgm:prSet presAssocID="{78D4D6B9-F52D-4C6F-B97E-7F14F69DF5DF}" presName="root2" presStyleCnt="0"/>
@@ -3766,6 +4203,13 @@
         </dgm:presLayoutVars>
       </dgm:prSet>
       <dgm:spPr/>
+      <dgm:t>
+        <a:bodyPr/>
+        <a:lstStyle/>
+        <a:p>
+          <a:endParaRPr lang="en-CA"/>
+        </a:p>
+      </dgm:t>
     </dgm:pt>
     <dgm:pt modelId="{877F8119-EC26-4951-B3B8-AF563B818670}" type="pres">
       <dgm:prSet presAssocID="{78D4D6B9-F52D-4C6F-B97E-7F14F69DF5DF}" presName="level3hierChild" presStyleCnt="0"/>
@@ -3774,10 +4218,24 @@
     <dgm:pt modelId="{3DD25111-0EE9-4BF4-8B7A-D57B0B7D302F}" type="pres">
       <dgm:prSet presAssocID="{5C75D897-E61D-492D-A667-69AB46C6845F}" presName="conn2-1" presStyleLbl="parChTrans1D2" presStyleIdx="3" presStyleCnt="4"/>
       <dgm:spPr/>
+      <dgm:t>
+        <a:bodyPr/>
+        <a:lstStyle/>
+        <a:p>
+          <a:endParaRPr lang="en-CA"/>
+        </a:p>
+      </dgm:t>
     </dgm:pt>
     <dgm:pt modelId="{1C3802AC-0701-454C-99F2-13A991783144}" type="pres">
       <dgm:prSet presAssocID="{5C75D897-E61D-492D-A667-69AB46C6845F}" presName="connTx" presStyleLbl="parChTrans1D2" presStyleIdx="3" presStyleCnt="4"/>
       <dgm:spPr/>
+      <dgm:t>
+        <a:bodyPr/>
+        <a:lstStyle/>
+        <a:p>
+          <a:endParaRPr lang="en-CA"/>
+        </a:p>
+      </dgm:t>
     </dgm:pt>
     <dgm:pt modelId="{714B5AA7-8668-42D7-99F8-D8EE35F03453}" type="pres">
       <dgm:prSet presAssocID="{FCE5C284-1885-4B47-BAB7-EF245ADC8DB6}" presName="root2" presStyleCnt="0"/>
@@ -3790,6 +4248,13 @@
         </dgm:presLayoutVars>
       </dgm:prSet>
       <dgm:spPr/>
+      <dgm:t>
+        <a:bodyPr/>
+        <a:lstStyle/>
+        <a:p>
+          <a:endParaRPr lang="en-CA"/>
+        </a:p>
+      </dgm:t>
     </dgm:pt>
     <dgm:pt modelId="{BD03EE7A-9CE6-4909-BCD6-6D0A4AA93549}" type="pres">
       <dgm:prSet presAssocID="{FCE5C284-1885-4B47-BAB7-EF245ADC8DB6}" presName="level3hierChild" presStyleCnt="0"/>
@@ -3798,10 +4263,24 @@
     <dgm:pt modelId="{6E333359-5847-4158-A58E-1FEF578A23DF}" type="pres">
       <dgm:prSet presAssocID="{5DBC7EFC-BC34-4BC3-81E7-A25DD72E6CC9}" presName="conn2-1" presStyleLbl="parChTrans1D3" presStyleIdx="11" presStyleCnt="12"/>
       <dgm:spPr/>
+      <dgm:t>
+        <a:bodyPr/>
+        <a:lstStyle/>
+        <a:p>
+          <a:endParaRPr lang="en-CA"/>
+        </a:p>
+      </dgm:t>
     </dgm:pt>
     <dgm:pt modelId="{2AA20CAB-659D-49A2-9B2C-2CFA697152B7}" type="pres">
       <dgm:prSet presAssocID="{5DBC7EFC-BC34-4BC3-81E7-A25DD72E6CC9}" presName="connTx" presStyleLbl="parChTrans1D3" presStyleIdx="11" presStyleCnt="12"/>
       <dgm:spPr/>
+      <dgm:t>
+        <a:bodyPr/>
+        <a:lstStyle/>
+        <a:p>
+          <a:endParaRPr lang="en-CA"/>
+        </a:p>
+      </dgm:t>
     </dgm:pt>
     <dgm:pt modelId="{D6495E3C-02E4-40A6-BC0B-4396852ABAD0}" type="pres">
       <dgm:prSet presAssocID="{9EEBC5D7-BB67-4B2A-B069-72A6ACD07458}" presName="root2" presStyleCnt="0"/>
@@ -3814,6 +4293,13 @@
         </dgm:presLayoutVars>
       </dgm:prSet>
       <dgm:spPr/>
+      <dgm:t>
+        <a:bodyPr/>
+        <a:lstStyle/>
+        <a:p>
+          <a:endParaRPr lang="en-CA"/>
+        </a:p>
+      </dgm:t>
     </dgm:pt>
     <dgm:pt modelId="{6EF8C4FA-8F0B-40F4-857C-369DF41BA08F}" type="pres">
       <dgm:prSet presAssocID="{9EEBC5D7-BB67-4B2A-B069-72A6ACD07458}" presName="level3hierChild" presStyleCnt="0"/>
@@ -3821,174 +4307,174 @@
     </dgm:pt>
   </dgm:ptLst>
   <dgm:cxnLst>
-    <dgm:cxn modelId="{4FBFD9FB-D9D3-403C-9717-F2D41DEC6301}" type="presOf" srcId="{50DE11AC-35A3-4DEE-8544-C0950ADA471C}" destId="{0E0C3E86-A4FD-4E58-9869-5B3CB7EC8C6E}" srcOrd="0" destOrd="0" presId="urn:microsoft.com/office/officeart/2005/8/layout/hierarchy2"/>
+    <dgm:cxn modelId="{3AE341E7-7A7F-49BC-A729-062EF5328490}" type="presOf" srcId="{9B89A330-B8FD-4C5B-AC40-9034BB25D86B}" destId="{6FF3C980-1C70-4481-B259-85907CF9C800}" srcOrd="0" destOrd="0" presId="urn:microsoft.com/office/officeart/2005/8/layout/hierarchy2"/>
+    <dgm:cxn modelId="{1647C696-85DE-4D02-B71C-E3C2A40FF8E5}" type="presOf" srcId="{CA4A747D-8274-44D4-B529-69655E91EB71}" destId="{F9CDF268-E5C6-4D2F-AC74-0ECD3DE70D96}" srcOrd="1" destOrd="0" presId="urn:microsoft.com/office/officeart/2005/8/layout/hierarchy2"/>
     <dgm:cxn modelId="{B7907E41-9DBD-45E1-959C-C8714D279152}" srcId="{BCE0E6DC-F90D-419F-939E-079C158D95B7}" destId="{9B89A330-B8FD-4C5B-AC40-9034BB25D86B}" srcOrd="2" destOrd="0" parTransId="{AC86DBE0-4DD4-4DBE-BD88-3D617DEDC98A}" sibTransId="{7C0B0E24-302E-4859-9639-072547E172E8}"/>
-    <dgm:cxn modelId="{5AC3706E-BAA5-4A20-BA2D-CD263280189A}" type="presOf" srcId="{E8FD8519-1045-4681-8FAB-C51282ECFE49}" destId="{042089DD-EB9C-4BC3-8AD5-83C9A1C855BD}" srcOrd="0" destOrd="0" presId="urn:microsoft.com/office/officeart/2005/8/layout/hierarchy2"/>
-    <dgm:cxn modelId="{14D50CF4-48D6-4A8A-8356-13B9CCB2FC63}" type="presOf" srcId="{F1D30444-B7BC-456B-A3F4-6A51FC325A34}" destId="{B6F2DC62-24B2-44BC-A08D-16352338BB84}" srcOrd="0" destOrd="0" presId="urn:microsoft.com/office/officeart/2005/8/layout/hierarchy2"/>
+    <dgm:cxn modelId="{3A5E7CB9-52D4-47B9-A161-1179AA3ACF5C}" type="presOf" srcId="{56303F42-5FD7-41DB-9554-34A6AFEE8DA5}" destId="{59054939-2692-44E0-9EA8-CB7E1D4E452D}" srcOrd="1" destOrd="0" presId="urn:microsoft.com/office/officeart/2005/8/layout/hierarchy2"/>
+    <dgm:cxn modelId="{A81DB26D-2DBC-4BD6-A52C-6BF266FCFBFF}" type="presOf" srcId="{5A34173D-3CF7-427B-ACA0-B74F3C33AEA6}" destId="{1B427857-ACC1-4226-B740-2B9E49D45250}" srcOrd="0" destOrd="0" presId="urn:microsoft.com/office/officeart/2005/8/layout/hierarchy2"/>
+    <dgm:cxn modelId="{5FAE4F2A-794C-4929-A1CD-04EBD889A49F}" type="presOf" srcId="{BA2F01CD-3DDF-4A5E-80AE-28302B29E9B6}" destId="{867C6E9F-C735-4031-AF14-A8DAAEA08FE5}" srcOrd="0" destOrd="0" presId="urn:microsoft.com/office/officeart/2005/8/layout/hierarchy2"/>
     <dgm:cxn modelId="{5BF8BB6B-A44A-4EC6-AEB2-061B0D2CD384}" srcId="{9B89A330-B8FD-4C5B-AC40-9034BB25D86B}" destId="{78D4D6B9-F52D-4C6F-B97E-7F14F69DF5DF}" srcOrd="2" destOrd="0" parTransId="{5045248F-7AC6-460E-ADF7-DB1157686C72}" sibTransId="{D51DC8B7-EDCE-4DC7-9E0E-72BEE50C3EE5}"/>
+    <dgm:cxn modelId="{C0D088D7-F1D2-43CB-99EC-7DE965193D68}" type="presOf" srcId="{6827AA3D-F919-43DF-8ABC-68C10DF29CF3}" destId="{936BB599-40BC-420F-9E28-95CE136055AA}" srcOrd="0" destOrd="0" presId="urn:microsoft.com/office/officeart/2005/8/layout/hierarchy2"/>
     <dgm:cxn modelId="{D8E7E1B7-14A2-431F-B2D9-B3958CFBB45F}" srcId="{9B89A330-B8FD-4C5B-AC40-9034BB25D86B}" destId="{D5820ECC-338C-4A11-B6D1-593D9DEA6E33}" srcOrd="0" destOrd="0" parTransId="{8BF3AFF5-D73C-4F5C-A785-378D8F16B7FF}" sibTransId="{DB8621C7-BD36-4FB9-B2E8-7B1541499EED}"/>
-    <dgm:cxn modelId="{0A4C10F2-3C36-42B2-B322-1C8140132EE1}" type="presOf" srcId="{FCE5C284-1885-4B47-BAB7-EF245ADC8DB6}" destId="{3725D9E4-68EE-43B6-88CD-DEFAE9F998E5}" srcOrd="0" destOrd="0" presId="urn:microsoft.com/office/officeart/2005/8/layout/hierarchy2"/>
-    <dgm:cxn modelId="{777CD32E-F8D5-4B39-8BCB-F3F7BE192E46}" type="presOf" srcId="{36B7712E-041C-437A-871F-AC35335469B7}" destId="{B21F9445-23FC-4F5B-BE88-D4BDBE48CC00}" srcOrd="1" destOrd="0" presId="urn:microsoft.com/office/officeart/2005/8/layout/hierarchy2"/>
     <dgm:cxn modelId="{FAEA9ECA-50AF-4B26-8EB9-7BE370FC5ED5}" srcId="{74054D9B-9224-4B9E-917F-1E7A6D42F8EE}" destId="{65E971BF-AF5F-4610-A893-E9C8DE3E7D51}" srcOrd="2" destOrd="0" parTransId="{56303F42-5FD7-41DB-9554-34A6AFEE8DA5}" sibTransId="{7C56BBA4-F7C6-4E2D-B76F-14506AEC07A7}"/>
+    <dgm:cxn modelId="{60DC09B5-61D0-468B-AB1C-C03FD6457652}" type="presOf" srcId="{434B96C4-52A1-46EF-83F9-A1C00EEB398C}" destId="{02FE2460-585B-4EC9-9D5B-CFCA93139899}" srcOrd="1" destOrd="0" presId="urn:microsoft.com/office/officeart/2005/8/layout/hierarchy2"/>
     <dgm:cxn modelId="{39CB75B3-663B-40CF-8F88-12210043E7B2}" srcId="{65E971BF-AF5F-4610-A893-E9C8DE3E7D51}" destId="{DEB5A964-D1E0-446B-A5FE-3447368675A9}" srcOrd="0" destOrd="0" parTransId="{CA4A747D-8274-44D4-B529-69655E91EB71}" sibTransId="{57286E29-DDF3-49B3-B92C-D8A21C080153}"/>
+    <dgm:cxn modelId="{12E7DBD5-18B8-4CE6-8828-C11821AD97C8}" type="presOf" srcId="{36B7712E-041C-437A-871F-AC35335469B7}" destId="{0C7F4F99-E752-47B7-9FF5-677097DAC1B2}" srcOrd="0" destOrd="0" presId="urn:microsoft.com/office/officeart/2005/8/layout/hierarchy2"/>
+    <dgm:cxn modelId="{14012150-8BBC-43C4-844A-EA80E221D246}" type="presOf" srcId="{CBDBF273-7279-4CAE-9750-646765CD4D5F}" destId="{D4C26FFA-067D-42F1-9A5C-3B2984D2A963}" srcOrd="0" destOrd="0" presId="urn:microsoft.com/office/officeart/2005/8/layout/hierarchy2"/>
+    <dgm:cxn modelId="{968CE845-B263-46F2-9AAE-2FF3D519ACA3}" type="presOf" srcId="{CB87B244-1715-4935-BF1F-D697BA9345EB}" destId="{242B01D6-626D-4F86-9E50-73E343CF83C9}" srcOrd="0" destOrd="0" presId="urn:microsoft.com/office/officeart/2005/8/layout/hierarchy2"/>
+    <dgm:cxn modelId="{B9ACCCBD-2905-42B9-A341-208EE5738D05}" type="presOf" srcId="{3032776B-B469-4B46-88E0-0DEFE9B697B6}" destId="{8CD5737A-C01C-4847-96B7-FE269D7E06D0}" srcOrd="0" destOrd="0" presId="urn:microsoft.com/office/officeart/2005/8/layout/hierarchy2"/>
+    <dgm:cxn modelId="{312FBD36-19B4-4692-802D-5517D2BAAC53}" type="presOf" srcId="{D38711FE-DEFD-4902-A6BB-209CD50502DA}" destId="{3D164B73-8795-47C6-A6FE-A58F14F2EE05}" srcOrd="0" destOrd="0" presId="urn:microsoft.com/office/officeart/2005/8/layout/hierarchy2"/>
+    <dgm:cxn modelId="{30E7A2BF-87BC-4C4B-965E-E908FA245F38}" type="presOf" srcId="{50DE11AC-35A3-4DEE-8544-C0950ADA471C}" destId="{6679454B-7484-4A77-9F8B-2A6BF1A3AC30}" srcOrd="1" destOrd="0" presId="urn:microsoft.com/office/officeart/2005/8/layout/hierarchy2"/>
     <dgm:cxn modelId="{BF6ECE65-98F1-425A-A38F-5CD2C4A700B7}" srcId="{74054D9B-9224-4B9E-917F-1E7A6D42F8EE}" destId="{A845C32A-7838-472F-BA68-3F9D64458992}" srcOrd="1" destOrd="0" parTransId="{6827AA3D-F919-43DF-8ABC-68C10DF29CF3}" sibTransId="{9964EEBC-DB6B-4133-8CC8-CDDF135D1DB2}"/>
-    <dgm:cxn modelId="{5DEEB5E4-26D6-4A1B-9AF4-D9823B0D3D06}" type="presOf" srcId="{14B6E4B9-DD47-462D-AC2F-76DEF4BFA6CE}" destId="{8B21F8B1-BDD8-494E-8CCE-755A5747C55A}" srcOrd="1" destOrd="0" presId="urn:microsoft.com/office/officeart/2005/8/layout/hierarchy2"/>
-    <dgm:cxn modelId="{805DDF88-1D1F-410D-9840-9DB58DB3DDC1}" type="presOf" srcId="{9EEBC5D7-BB67-4B2A-B069-72A6ACD07458}" destId="{F3F2D7F5-0846-4B32-8256-A5FA7D7986A3}" srcOrd="0" destOrd="0" presId="urn:microsoft.com/office/officeart/2005/8/layout/hierarchy2"/>
-    <dgm:cxn modelId="{F070B4FB-845B-40AD-8993-D106A1C89EC1}" type="presOf" srcId="{4C8EE6F7-7421-4678-A68F-3662676057F4}" destId="{7665EFEA-D229-4C29-A34A-85DE29192CD8}" srcOrd="1" destOrd="0" presId="urn:microsoft.com/office/officeart/2005/8/layout/hierarchy2"/>
-    <dgm:cxn modelId="{AD8E7A5E-6523-446E-98DC-6E4A304FB78A}" type="presOf" srcId="{9A99CDCD-1173-4A6F-9C32-015CD0E7C036}" destId="{4C49C468-20E7-4CD7-9BD0-B71C380F4F7F}" srcOrd="0" destOrd="0" presId="urn:microsoft.com/office/officeart/2005/8/layout/hierarchy2"/>
-    <dgm:cxn modelId="{4142440A-7B28-4281-A124-134AB78BD0BA}" type="presOf" srcId="{5A34173D-3CF7-427B-ACA0-B74F3C33AEA6}" destId="{1B427857-ACC1-4226-B740-2B9E49D45250}" srcOrd="0" destOrd="0" presId="urn:microsoft.com/office/officeart/2005/8/layout/hierarchy2"/>
-    <dgm:cxn modelId="{EA5CACD3-3480-4D64-8246-978DB8252EE8}" type="presOf" srcId="{56303F42-5FD7-41DB-9554-34A6AFEE8DA5}" destId="{55532B01-29B0-4786-95C6-ECCB23ABE438}" srcOrd="0" destOrd="0" presId="urn:microsoft.com/office/officeart/2005/8/layout/hierarchy2"/>
+    <dgm:cxn modelId="{7EB803EA-0153-431D-93EE-C9EDA3AFB73C}" type="presOf" srcId="{BCE0E6DC-F90D-419F-939E-079C158D95B7}" destId="{F8B0446A-FFEA-43B7-A155-845C3037BD2F}" srcOrd="0" destOrd="0" presId="urn:microsoft.com/office/officeart/2005/8/layout/hierarchy2"/>
+    <dgm:cxn modelId="{502D1DE4-52F3-434A-907B-BB52AAFF0258}" type="presOf" srcId="{CA4A747D-8274-44D4-B529-69655E91EB71}" destId="{715ECC8B-BF3E-4418-BF4F-9B84C2C21EFB}" srcOrd="0" destOrd="0" presId="urn:microsoft.com/office/officeart/2005/8/layout/hierarchy2"/>
+    <dgm:cxn modelId="{EAC73792-E00C-4B95-87C9-F99CDEDBB5C5}" type="presOf" srcId="{5045248F-7AC6-460E-ADF7-DB1157686C72}" destId="{371BC649-23F7-4424-B5F1-E89C10486ACA}" srcOrd="0" destOrd="0" presId="urn:microsoft.com/office/officeart/2005/8/layout/hierarchy2"/>
+    <dgm:cxn modelId="{39AD3175-BA19-479F-A1BD-0C747566DC3E}" type="presOf" srcId="{A845C32A-7838-472F-BA68-3F9D64458992}" destId="{164A9CEA-DE98-4FA4-87CB-85FB7D01157D}" srcOrd="0" destOrd="0" presId="urn:microsoft.com/office/officeart/2005/8/layout/hierarchy2"/>
+    <dgm:cxn modelId="{64C898C6-E6DE-40B4-85F0-77D51428E90A}" type="presOf" srcId="{4C8EE6F7-7421-4678-A68F-3662676057F4}" destId="{C495A39B-60F6-4491-8AE1-372AA770850C}" srcOrd="0" destOrd="0" presId="urn:microsoft.com/office/officeart/2005/8/layout/hierarchy2"/>
+    <dgm:cxn modelId="{E26807D3-5E0E-4C0A-925B-C43319F7CB43}" type="presOf" srcId="{DEB5A964-D1E0-446B-A5FE-3447368675A9}" destId="{784ECD4C-C623-497B-A65B-6B3B54FB4AE2}" srcOrd="0" destOrd="0" presId="urn:microsoft.com/office/officeart/2005/8/layout/hierarchy2"/>
+    <dgm:cxn modelId="{D56C4DE8-5F11-4AF5-A847-1376929885A1}" type="presOf" srcId="{36B7712E-041C-437A-871F-AC35335469B7}" destId="{B21F9445-23FC-4F5B-BE88-D4BDBE48CC00}" srcOrd="1" destOrd="0" presId="urn:microsoft.com/office/officeart/2005/8/layout/hierarchy2"/>
+    <dgm:cxn modelId="{A13D4BB3-EF59-4EFD-B93A-057900BCBE84}" type="presOf" srcId="{14B6E4B9-DD47-462D-AC2F-76DEF4BFA6CE}" destId="{8B21F8B1-BDD8-494E-8CCE-755A5747C55A}" srcOrd="1" destOrd="0" presId="urn:microsoft.com/office/officeart/2005/8/layout/hierarchy2"/>
     <dgm:cxn modelId="{6A19E7CF-FF9A-4C00-B9B8-3A295AB60B1A}" srcId="{FCE5C284-1885-4B47-BAB7-EF245ADC8DB6}" destId="{9EEBC5D7-BB67-4B2A-B069-72A6ACD07458}" srcOrd="0" destOrd="0" parTransId="{5DBC7EFC-BC34-4BC3-81E7-A25DD72E6CC9}" sibTransId="{8B8486F4-DCDB-4D35-917A-F8C633231B40}"/>
-    <dgm:cxn modelId="{220C1AA4-F7B7-478A-95FA-47DD75FDD6E3}" type="presOf" srcId="{AC86DBE0-4DD4-4DBE-BD88-3D617DEDC98A}" destId="{61F1FF00-BC3F-4A57-9566-DDFCAC9C9750}" srcOrd="0" destOrd="0" presId="urn:microsoft.com/office/officeart/2005/8/layout/hierarchy2"/>
     <dgm:cxn modelId="{86E65A62-65EC-48E8-86E1-726F2EB37388}" srcId="{CB17FF71-3E66-4E95-9C8E-9467D054F523}" destId="{FBA75FB3-7736-47D4-8499-BAEDD7FF3F6A}" srcOrd="2" destOrd="0" parTransId="{14B6E4B9-DD47-462D-AC2F-76DEF4BFA6CE}" sibTransId="{2AE80025-383A-45ED-B899-077CEC11CFD6}"/>
-    <dgm:cxn modelId="{323C56E9-37EA-433B-8B72-C2477C98B248}" type="presOf" srcId="{4FDCF92D-E33E-48A9-ABED-533713A49170}" destId="{D640F691-D5ED-4F6B-9011-A78549123426}" srcOrd="0" destOrd="0" presId="urn:microsoft.com/office/officeart/2005/8/layout/hierarchy2"/>
-    <dgm:cxn modelId="{92483301-2CD5-4A22-96D9-FCBC0E66AC11}" type="presOf" srcId="{BCE0E6DC-F90D-419F-939E-079C158D95B7}" destId="{F8B0446A-FFEA-43B7-A155-845C3037BD2F}" srcOrd="0" destOrd="0" presId="urn:microsoft.com/office/officeart/2005/8/layout/hierarchy2"/>
-    <dgm:cxn modelId="{9D4511E4-0D64-41E0-A431-17C149868248}" type="presOf" srcId="{D38711FE-DEFD-4902-A6BB-209CD50502DA}" destId="{3D164B73-8795-47C6-A6FE-A58F14F2EE05}" srcOrd="0" destOrd="0" presId="urn:microsoft.com/office/officeart/2005/8/layout/hierarchy2"/>
+    <dgm:cxn modelId="{FB5B42D5-B94E-47FC-A5E8-863D66E98C02}" type="presOf" srcId="{5DBC7EFC-BC34-4BC3-81E7-A25DD72E6CC9}" destId="{6E333359-5847-4158-A58E-1FEF578A23DF}" srcOrd="0" destOrd="0" presId="urn:microsoft.com/office/officeart/2005/8/layout/hierarchy2"/>
+    <dgm:cxn modelId="{3D57355F-294C-4FFB-A043-D6561588B913}" type="presOf" srcId="{14B6E4B9-DD47-462D-AC2F-76DEF4BFA6CE}" destId="{B44981D4-967E-45DD-84A8-A753EA1D4614}" srcOrd="0" destOrd="0" presId="urn:microsoft.com/office/officeart/2005/8/layout/hierarchy2"/>
+    <dgm:cxn modelId="{1C1BDAE9-B4A0-4BCF-872E-26AC10539301}" type="presOf" srcId="{D5820ECC-338C-4A11-B6D1-593D9DEA6E33}" destId="{A4470538-262B-4975-9F79-6F089272E1BF}" srcOrd="0" destOrd="0" presId="urn:microsoft.com/office/officeart/2005/8/layout/hierarchy2"/>
     <dgm:cxn modelId="{10122668-4C27-46E8-8CD5-3D4398AF41F0}" srcId="{4FDCF92D-E33E-48A9-ABED-533713A49170}" destId="{BCE0E6DC-F90D-419F-939E-079C158D95B7}" srcOrd="0" destOrd="0" parTransId="{2E8FED18-1F9A-4753-BF23-0E467D36B700}" sibTransId="{0BF8780B-4BDA-4902-9FC7-4D6D16E229BF}"/>
     <dgm:cxn modelId="{186AC5DC-D950-4953-B12C-3F7F2B5AE4DD}" srcId="{74054D9B-9224-4B9E-917F-1E7A6D42F8EE}" destId="{CB87B244-1715-4935-BF1F-D697BA9345EB}" srcOrd="0" destOrd="0" parTransId="{3032776B-B469-4B46-88E0-0DEFE9B697B6}" sibTransId="{C9FDF02A-BECB-4405-9C30-140DD4F2DD1B}"/>
-    <dgm:cxn modelId="{1F204DED-359A-47F2-B462-CDA46115CBB3}" type="presOf" srcId="{CA4A747D-8274-44D4-B529-69655E91EB71}" destId="{715ECC8B-BF3E-4418-BF4F-9B84C2C21EFB}" srcOrd="0" destOrd="0" presId="urn:microsoft.com/office/officeart/2005/8/layout/hierarchy2"/>
+    <dgm:cxn modelId="{FD8E0F30-1471-46CA-BA4A-3ECC91F30FD2}" type="presOf" srcId="{50DE11AC-35A3-4DEE-8544-C0950ADA471C}" destId="{0E0C3E86-A4FD-4E58-9869-5B3CB7EC8C6E}" srcOrd="0" destOrd="0" presId="urn:microsoft.com/office/officeart/2005/8/layout/hierarchy2"/>
+    <dgm:cxn modelId="{F7291E1F-FACB-478D-9E8A-1FDB8F44E0F5}" type="presOf" srcId="{CB17FF71-3E66-4E95-9C8E-9467D054F523}" destId="{AAFD4D7A-A382-47AC-B7EB-B3AF13A61925}" srcOrd="0" destOrd="0" presId="urn:microsoft.com/office/officeart/2005/8/layout/hierarchy2"/>
+    <dgm:cxn modelId="{CB56438A-1D60-4989-B501-500AF11D346A}" type="presOf" srcId="{369CEC80-7B48-4588-B10C-7DF4A38FA6A3}" destId="{9D398AA2-F8D1-4D50-8900-48A2CF531AC5}" srcOrd="1" destOrd="0" presId="urn:microsoft.com/office/officeart/2005/8/layout/hierarchy2"/>
     <dgm:cxn modelId="{E9293F5F-DAD6-4D0B-9008-4BFF3188B9E3}" srcId="{F1D30444-B7BC-456B-A3F4-6A51FC325A34}" destId="{7F011F7E-379B-46AE-954F-8BDC29352FDD}" srcOrd="0" destOrd="0" parTransId="{50DE11AC-35A3-4DEE-8544-C0950ADA471C}" sibTransId="{19C445DD-DAD8-4242-A788-AF0472D9DAC6}"/>
-    <dgm:cxn modelId="{82762A31-9C92-41CA-8164-87F380D695FB}" type="presOf" srcId="{5C75D897-E61D-492D-A667-69AB46C6845F}" destId="{1C3802AC-0701-454C-99F2-13A991783144}" srcOrd="1" destOrd="0" presId="urn:microsoft.com/office/officeart/2005/8/layout/hierarchy2"/>
-    <dgm:cxn modelId="{56C8B332-988E-4376-BBA0-7B17429E58B3}" type="presOf" srcId="{369CEC80-7B48-4588-B10C-7DF4A38FA6A3}" destId="{A9177028-D0BA-4775-ACD7-3400D7C5A6B2}" srcOrd="0" destOrd="0" presId="urn:microsoft.com/office/officeart/2005/8/layout/hierarchy2"/>
-    <dgm:cxn modelId="{CAC8273A-98C4-4ECC-B2B7-4691E1DF1DAD}" type="presOf" srcId="{5DBC7EFC-BC34-4BC3-81E7-A25DD72E6CC9}" destId="{6E333359-5847-4158-A58E-1FEF578A23DF}" srcOrd="0" destOrd="0" presId="urn:microsoft.com/office/officeart/2005/8/layout/hierarchy2"/>
-    <dgm:cxn modelId="{C150CB54-B8B9-4211-9649-8C943CFDD1F8}" type="presOf" srcId="{5C75D897-E61D-492D-A667-69AB46C6845F}" destId="{3DD25111-0EE9-4BF4-8B7A-D57B0B7D302F}" srcOrd="0" destOrd="0" presId="urn:microsoft.com/office/officeart/2005/8/layout/hierarchy2"/>
-    <dgm:cxn modelId="{B44AE4D7-2D61-4D8F-8629-F11D15B0B7B0}" type="presOf" srcId="{DEB5A964-D1E0-446B-A5FE-3447368675A9}" destId="{784ECD4C-C623-497B-A65B-6B3B54FB4AE2}" srcOrd="0" destOrd="0" presId="urn:microsoft.com/office/officeart/2005/8/layout/hierarchy2"/>
-    <dgm:cxn modelId="{8F00F10E-FC32-44E7-9FFB-34E11F6AE1CF}" type="presOf" srcId="{14B6E4B9-DD47-462D-AC2F-76DEF4BFA6CE}" destId="{B44981D4-967E-45DD-84A8-A753EA1D4614}" srcOrd="0" destOrd="0" presId="urn:microsoft.com/office/officeart/2005/8/layout/hierarchy2"/>
-    <dgm:cxn modelId="{6CA8F718-AAC4-4089-BC7A-4CE90D603C94}" type="presOf" srcId="{9B89A330-B8FD-4C5B-AC40-9034BB25D86B}" destId="{6FF3C980-1C70-4481-B259-85907CF9C800}" srcOrd="0" destOrd="0" presId="urn:microsoft.com/office/officeart/2005/8/layout/hierarchy2"/>
-    <dgm:cxn modelId="{79CE81E5-E4FD-4438-BDB3-891D3A230F15}" type="presOf" srcId="{369CEC80-7B48-4588-B10C-7DF4A38FA6A3}" destId="{9D398AA2-F8D1-4D50-8900-48A2CF531AC5}" srcOrd="1" destOrd="0" presId="urn:microsoft.com/office/officeart/2005/8/layout/hierarchy2"/>
-    <dgm:cxn modelId="{22BF85D4-583F-451F-935D-DF26372259D8}" type="presOf" srcId="{5DBC7EFC-BC34-4BC3-81E7-A25DD72E6CC9}" destId="{2AA20CAB-659D-49A2-9B2C-2CFA697152B7}" srcOrd="1" destOrd="0" presId="urn:microsoft.com/office/officeart/2005/8/layout/hierarchy2"/>
-    <dgm:cxn modelId="{32283764-9A02-4F26-9921-0AF1FABC4CBC}" type="presOf" srcId="{CB17FF71-3E66-4E95-9C8E-9467D054F523}" destId="{AAFD4D7A-A382-47AC-B7EB-B3AF13A61925}" srcOrd="0" destOrd="0" presId="urn:microsoft.com/office/officeart/2005/8/layout/hierarchy2"/>
-    <dgm:cxn modelId="{9D779EF7-C527-4942-8F16-15D60F60CF40}" type="presOf" srcId="{AC86DBE0-4DD4-4DBE-BD88-3D617DEDC98A}" destId="{0DAC1CFE-2FCC-4A05-A380-AF0120AD5298}" srcOrd="1" destOrd="0" presId="urn:microsoft.com/office/officeart/2005/8/layout/hierarchy2"/>
-    <dgm:cxn modelId="{6FD944C2-1480-4437-8C90-063F18003130}" type="presOf" srcId="{6827AA3D-F919-43DF-8ABC-68C10DF29CF3}" destId="{603164F3-9FCD-40F1-B2CE-2266507AC23D}" srcOrd="1" destOrd="0" presId="urn:microsoft.com/office/officeart/2005/8/layout/hierarchy2"/>
-    <dgm:cxn modelId="{C7319B03-0775-482A-806B-09147C39DE2D}" type="presOf" srcId="{78D4D6B9-F52D-4C6F-B97E-7F14F69DF5DF}" destId="{524BBACA-2DEB-42FF-B9D5-83233FD62B4A}" srcOrd="0" destOrd="0" presId="urn:microsoft.com/office/officeart/2005/8/layout/hierarchy2"/>
-    <dgm:cxn modelId="{A8843E29-8490-4FDF-AAF0-EE0FFEBB61D3}" type="presOf" srcId="{BA2F01CD-3DDF-4A5E-80AE-28302B29E9B6}" destId="{867C6E9F-C735-4031-AF14-A8DAAEA08FE5}" srcOrd="0" destOrd="0" presId="urn:microsoft.com/office/officeart/2005/8/layout/hierarchy2"/>
-    <dgm:cxn modelId="{0AC7DAE2-9BFA-4CB9-9218-1D136B9AF264}" type="presOf" srcId="{36B7712E-041C-437A-871F-AC35335469B7}" destId="{0C7F4F99-E752-47B7-9FF5-677097DAC1B2}" srcOrd="0" destOrd="0" presId="urn:microsoft.com/office/officeart/2005/8/layout/hierarchy2"/>
-    <dgm:cxn modelId="{2E42ED33-3D75-4C3B-9249-7149645CD039}" type="presOf" srcId="{A845C32A-7838-472F-BA68-3F9D64458992}" destId="{164A9CEA-DE98-4FA4-87CB-85FB7D01157D}" srcOrd="0" destOrd="0" presId="urn:microsoft.com/office/officeart/2005/8/layout/hierarchy2"/>
+    <dgm:cxn modelId="{CA87C545-3D31-4FD6-874E-3DEF38926ABA}" type="presOf" srcId="{E8FD8519-1045-4681-8FAB-C51282ECFE49}" destId="{A0968D67-EA3C-4DB1-9074-C65DA457FB8F}" srcOrd="1" destOrd="0" presId="urn:microsoft.com/office/officeart/2005/8/layout/hierarchy2"/>
+    <dgm:cxn modelId="{9C4EEBEE-0881-4C6B-ACB3-5B1BBEA8C688}" type="presOf" srcId="{5C75D897-E61D-492D-A667-69AB46C6845F}" destId="{1C3802AC-0701-454C-99F2-13A991783144}" srcOrd="1" destOrd="0" presId="urn:microsoft.com/office/officeart/2005/8/layout/hierarchy2"/>
+    <dgm:cxn modelId="{594A8093-19A2-449B-A691-53FE76483F0D}" type="presOf" srcId="{9A99CDCD-1173-4A6F-9C32-015CD0E7C036}" destId="{4C49C468-20E7-4CD7-9BD0-B71C380F4F7F}" srcOrd="0" destOrd="0" presId="urn:microsoft.com/office/officeart/2005/8/layout/hierarchy2"/>
+    <dgm:cxn modelId="{EE7F3532-2619-42D6-867A-DB7B9A059DB4}" type="presOf" srcId="{3032776B-B469-4B46-88E0-0DEFE9B697B6}" destId="{40098653-8957-461D-844B-4C3D676B21D1}" srcOrd="1" destOrd="0" presId="urn:microsoft.com/office/officeart/2005/8/layout/hierarchy2"/>
+    <dgm:cxn modelId="{52597F94-72B4-42BC-8598-7F3E32F10EA1}" type="presOf" srcId="{7F011F7E-379B-46AE-954F-8BDC29352FDD}" destId="{1C666EED-2BF0-4AF1-905D-28BE0FE66DA4}" srcOrd="0" destOrd="0" presId="urn:microsoft.com/office/officeart/2005/8/layout/hierarchy2"/>
     <dgm:cxn modelId="{DE1018F4-DA8F-4357-9C89-7E4D6B7A0C77}" srcId="{BCE0E6DC-F90D-419F-939E-079C158D95B7}" destId="{FCE5C284-1885-4B47-BAB7-EF245ADC8DB6}" srcOrd="3" destOrd="0" parTransId="{5C75D897-E61D-492D-A667-69AB46C6845F}" sibTransId="{AEA8FD7C-DADA-4BEE-8EB2-2DDE82443B97}"/>
-    <dgm:cxn modelId="{F3317A37-D7C8-4E55-AA70-784C8C287B42}" type="presOf" srcId="{6827AA3D-F919-43DF-8ABC-68C10DF29CF3}" destId="{936BB599-40BC-420F-9E28-95CE136055AA}" srcOrd="0" destOrd="0" presId="urn:microsoft.com/office/officeart/2005/8/layout/hierarchy2"/>
-    <dgm:cxn modelId="{D3C0BEA6-99ED-43C7-91BC-BA43AB20E325}" type="presOf" srcId="{9A99CDCD-1173-4A6F-9C32-015CD0E7C036}" destId="{6BC2687A-A3A1-443A-8083-CC3DABEA6916}" srcOrd="1" destOrd="0" presId="urn:microsoft.com/office/officeart/2005/8/layout/hierarchy2"/>
+    <dgm:cxn modelId="{B8BBC53E-E3AD-429D-83B9-668C7BE05C22}" type="presOf" srcId="{4C8EE6F7-7421-4678-A68F-3662676057F4}" destId="{7665EFEA-D229-4C29-A34A-85DE29192CD8}" srcOrd="1" destOrd="0" presId="urn:microsoft.com/office/officeart/2005/8/layout/hierarchy2"/>
+    <dgm:cxn modelId="{CC5805FA-9BB1-4099-B9A7-978C41458926}" type="presOf" srcId="{AC86DBE0-4DD4-4DBE-BD88-3D617DEDC98A}" destId="{0DAC1CFE-2FCC-4A05-A380-AF0120AD5298}" srcOrd="1" destOrd="0" presId="urn:microsoft.com/office/officeart/2005/8/layout/hierarchy2"/>
     <dgm:cxn modelId="{20B85E52-9337-47AA-9748-860010F89CAD}" srcId="{BCE0E6DC-F90D-419F-939E-079C158D95B7}" destId="{74054D9B-9224-4B9E-917F-1E7A6D42F8EE}" srcOrd="0" destOrd="0" parTransId="{4C8EE6F7-7421-4678-A68F-3662676057F4}" sibTransId="{503E4ABD-3EBF-4BE2-934C-63D288C30B9F}"/>
-    <dgm:cxn modelId="{8550AFC2-3F61-4FAE-BEB1-BB71A50C3952}" type="presOf" srcId="{D5820ECC-338C-4A11-B6D1-593D9DEA6E33}" destId="{A4470538-262B-4975-9F79-6F089272E1BF}" srcOrd="0" destOrd="0" presId="urn:microsoft.com/office/officeart/2005/8/layout/hierarchy2"/>
+    <dgm:cxn modelId="{5F1BB821-1BE9-4348-B09E-B708C3407E09}" type="presOf" srcId="{369CEC80-7B48-4588-B10C-7DF4A38FA6A3}" destId="{A9177028-D0BA-4775-ACD7-3400D7C5A6B2}" srcOrd="0" destOrd="0" presId="urn:microsoft.com/office/officeart/2005/8/layout/hierarchy2"/>
     <dgm:cxn modelId="{701496AF-F5C2-4A34-B07C-415EEDDDDCFC}" srcId="{74054D9B-9224-4B9E-917F-1E7A6D42F8EE}" destId="{5A34173D-3CF7-427B-ACA0-B74F3C33AEA6}" srcOrd="3" destOrd="0" parTransId="{D38711FE-DEFD-4902-A6BB-209CD50502DA}" sibTransId="{42616E2F-9992-464C-8D38-77031E24C39E}"/>
-    <dgm:cxn modelId="{75ACF59A-7A29-4E3E-84FE-3DE500DF367C}" type="presOf" srcId="{74054D9B-9224-4B9E-917F-1E7A6D42F8EE}" destId="{E3A2D5EC-E133-4612-971A-A7DA17DAA804}" srcOrd="0" destOrd="0" presId="urn:microsoft.com/office/officeart/2005/8/layout/hierarchy2"/>
-    <dgm:cxn modelId="{AC26044E-FFE4-4B8A-90E8-820D24B0A9F3}" type="presOf" srcId="{434B96C4-52A1-46EF-83F9-A1C00EEB398C}" destId="{02FE2460-585B-4EC9-9D5B-CFCA93139899}" srcOrd="1" destOrd="0" presId="urn:microsoft.com/office/officeart/2005/8/layout/hierarchy2"/>
-    <dgm:cxn modelId="{A4178069-8EF0-4BC0-9627-F2AAACACB64E}" type="presOf" srcId="{8BF3AFF5-D73C-4F5C-A785-378D8F16B7FF}" destId="{59DF0F68-80F5-4B98-AA84-B699D604E993}" srcOrd="0" destOrd="0" presId="urn:microsoft.com/office/officeart/2005/8/layout/hierarchy2"/>
-    <dgm:cxn modelId="{4643C9FF-CC69-4092-8E6E-2BEF5046C315}" type="presOf" srcId="{65E971BF-AF5F-4610-A893-E9C8DE3E7D51}" destId="{F1547B8E-DE41-4400-8004-ADBF969E1605}" srcOrd="0" destOrd="0" presId="urn:microsoft.com/office/officeart/2005/8/layout/hierarchy2"/>
+    <dgm:cxn modelId="{4C098578-1643-42C9-A8FC-C3CF6A955F17}" type="presOf" srcId="{6827AA3D-F919-43DF-8ABC-68C10DF29CF3}" destId="{603164F3-9FCD-40F1-B2CE-2266507AC23D}" srcOrd="1" destOrd="0" presId="urn:microsoft.com/office/officeart/2005/8/layout/hierarchy2"/>
+    <dgm:cxn modelId="{376C31A0-AE8D-4D1D-921E-9D04318C5F18}" type="presOf" srcId="{4FDCF92D-E33E-48A9-ABED-533713A49170}" destId="{D640F691-D5ED-4F6B-9011-A78549123426}" srcOrd="0" destOrd="0" presId="urn:microsoft.com/office/officeart/2005/8/layout/hierarchy2"/>
+    <dgm:cxn modelId="{A5854CC1-6C42-4073-BB3F-69E2E3165181}" type="presOf" srcId="{78D4D6B9-F52D-4C6F-B97E-7F14F69DF5DF}" destId="{524BBACA-2DEB-42FF-B9D5-83233FD62B4A}" srcOrd="0" destOrd="0" presId="urn:microsoft.com/office/officeart/2005/8/layout/hierarchy2"/>
+    <dgm:cxn modelId="{47B747AC-A41A-4926-BDEA-C1D610628871}" type="presOf" srcId="{56303F42-5FD7-41DB-9554-34A6AFEE8DA5}" destId="{55532B01-29B0-4786-95C6-ECCB23ABE438}" srcOrd="0" destOrd="0" presId="urn:microsoft.com/office/officeart/2005/8/layout/hierarchy2"/>
     <dgm:cxn modelId="{596E5FD8-2407-44A5-A428-DC088AC8776D}" srcId="{9B89A330-B8FD-4C5B-AC40-9034BB25D86B}" destId="{CBDBF273-7279-4CAE-9750-646765CD4D5F}" srcOrd="1" destOrd="0" parTransId="{434B96C4-52A1-46EF-83F9-A1C00EEB398C}" sibTransId="{504CF366-1FF8-4491-AE6E-638D3AFABF9B}"/>
-    <dgm:cxn modelId="{8B698362-C97B-4D3A-A3B4-EE8D6DE4EF79}" type="presOf" srcId="{56303F42-5FD7-41DB-9554-34A6AFEE8DA5}" destId="{59054939-2692-44E0-9EA8-CB7E1D4E452D}" srcOrd="1" destOrd="0" presId="urn:microsoft.com/office/officeart/2005/8/layout/hierarchy2"/>
-    <dgm:cxn modelId="{CAECC7EA-8B97-4262-BD2F-68F8DE628F26}" type="presOf" srcId="{3032776B-B469-4B46-88E0-0DEFE9B697B6}" destId="{40098653-8957-461D-844B-4C3D676B21D1}" srcOrd="1" destOrd="0" presId="urn:microsoft.com/office/officeart/2005/8/layout/hierarchy2"/>
+    <dgm:cxn modelId="{5D237B6E-B45D-4628-A238-B9858C785416}" type="presOf" srcId="{D38711FE-DEFD-4902-A6BB-209CD50502DA}" destId="{87200F9D-1BE2-49A6-ADF8-16CEE26FB6EE}" srcOrd="1" destOrd="0" presId="urn:microsoft.com/office/officeart/2005/8/layout/hierarchy2"/>
     <dgm:cxn modelId="{F6F9E804-067B-4484-B127-4B2BF5DD88C4}" srcId="{74054D9B-9224-4B9E-917F-1E7A6D42F8EE}" destId="{4AFF2329-406B-41D9-AF02-9333D6B65DAC}" srcOrd="4" destOrd="0" parTransId="{E8FD8519-1045-4681-8FAB-C51282ECFE49}" sibTransId="{9F02F13A-72C8-478D-97F3-93917EFCC92A}"/>
+    <dgm:cxn modelId="{8C3EDB46-0CD8-40EE-8299-022EA6A0647D}" type="presOf" srcId="{8BF3AFF5-D73C-4F5C-A785-378D8F16B7FF}" destId="{59DF0F68-80F5-4B98-AA84-B699D604E993}" srcOrd="0" destOrd="0" presId="urn:microsoft.com/office/officeart/2005/8/layout/hierarchy2"/>
+    <dgm:cxn modelId="{32E71A45-601B-4F34-B27C-2525CF4EB764}" type="presOf" srcId="{E8FD8519-1045-4681-8FAB-C51282ECFE49}" destId="{042089DD-EB9C-4BC3-8AD5-83C9A1C855BD}" srcOrd="0" destOrd="0" presId="urn:microsoft.com/office/officeart/2005/8/layout/hierarchy2"/>
+    <dgm:cxn modelId="{F3D60DB8-1355-4B52-B332-16AF97FCD8B9}" type="presOf" srcId="{5DBC7EFC-BC34-4BC3-81E7-A25DD72E6CC9}" destId="{2AA20CAB-659D-49A2-9B2C-2CFA697152B7}" srcOrd="1" destOrd="0" presId="urn:microsoft.com/office/officeart/2005/8/layout/hierarchy2"/>
     <dgm:cxn modelId="{B0D6BA62-8047-4D10-9734-015EC79F859F}" srcId="{CB17FF71-3E66-4E95-9C8E-9467D054F523}" destId="{F1D30444-B7BC-456B-A3F4-6A51FC325A34}" srcOrd="1" destOrd="0" parTransId="{36B7712E-041C-437A-871F-AC35335469B7}" sibTransId="{5D689B53-49AC-4791-B47F-43700D235F6A}"/>
-    <dgm:cxn modelId="{1885C200-9DF6-446E-BD91-6B14F31FCCCF}" type="presOf" srcId="{50DE11AC-35A3-4DEE-8544-C0950ADA471C}" destId="{6679454B-7484-4A77-9F8B-2A6BF1A3AC30}" srcOrd="1" destOrd="0" presId="urn:microsoft.com/office/officeart/2005/8/layout/hierarchy2"/>
-    <dgm:cxn modelId="{51282839-DC27-46D5-9CC3-C1E106B107D8}" type="presOf" srcId="{7F011F7E-379B-46AE-954F-8BDC29352FDD}" destId="{1C666EED-2BF0-4AF1-905D-28BE0FE66DA4}" srcOrd="0" destOrd="0" presId="urn:microsoft.com/office/officeart/2005/8/layout/hierarchy2"/>
-    <dgm:cxn modelId="{3C0F7287-7CE5-4E16-B53C-1374B20ABDF8}" type="presOf" srcId="{CB87B244-1715-4935-BF1F-D697BA9345EB}" destId="{242B01D6-626D-4F86-9E50-73E343CF83C9}" srcOrd="0" destOrd="0" presId="urn:microsoft.com/office/officeart/2005/8/layout/hierarchy2"/>
-    <dgm:cxn modelId="{B5D27801-CB62-4D2F-9510-27EBB836CE6D}" type="presOf" srcId="{FBA75FB3-7736-47D4-8499-BAEDD7FF3F6A}" destId="{8D2986EE-9B31-47E2-9096-A50A20F9DE48}" srcOrd="0" destOrd="0" presId="urn:microsoft.com/office/officeart/2005/8/layout/hierarchy2"/>
-    <dgm:cxn modelId="{9A42AC90-8AC2-4505-A596-151C0DC526BE}" type="presOf" srcId="{3032776B-B469-4B46-88E0-0DEFE9B697B6}" destId="{8CD5737A-C01C-4847-96B7-FE269D7E06D0}" srcOrd="0" destOrd="0" presId="urn:microsoft.com/office/officeart/2005/8/layout/hierarchy2"/>
+    <dgm:cxn modelId="{694EF759-FA9F-4CCC-AA63-41FB3090B8EB}" type="presOf" srcId="{8BF3AFF5-D73C-4F5C-A785-378D8F16B7FF}" destId="{5B8BE0B3-DD55-4B88-B35A-391EFDA02890}" srcOrd="1" destOrd="0" presId="urn:microsoft.com/office/officeart/2005/8/layout/hierarchy2"/>
+    <dgm:cxn modelId="{4D06C3D9-A17B-45EE-99C7-ABF77A8CB356}" type="presOf" srcId="{4AFF2329-406B-41D9-AF02-9333D6B65DAC}" destId="{34C4D328-1305-4411-BA01-832D34DC3E4A}" srcOrd="0" destOrd="0" presId="urn:microsoft.com/office/officeart/2005/8/layout/hierarchy2"/>
+    <dgm:cxn modelId="{FB5F7FC5-409C-4478-9F07-76B013EB9394}" type="presOf" srcId="{434B96C4-52A1-46EF-83F9-A1C00EEB398C}" destId="{5C7354E3-93CA-4777-B262-042B52981176}" srcOrd="0" destOrd="0" presId="urn:microsoft.com/office/officeart/2005/8/layout/hierarchy2"/>
+    <dgm:cxn modelId="{9957C8F4-F8FA-4446-8E5F-97DEF03B8567}" type="presOf" srcId="{5045248F-7AC6-460E-ADF7-DB1157686C72}" destId="{57C26E31-7CE9-4494-A37B-4BD8CD14235C}" srcOrd="1" destOrd="0" presId="urn:microsoft.com/office/officeart/2005/8/layout/hierarchy2"/>
+    <dgm:cxn modelId="{65DCA4BF-B7B4-412D-9F3B-26237972D5A5}" type="presOf" srcId="{FCE5C284-1885-4B47-BAB7-EF245ADC8DB6}" destId="{3725D9E4-68EE-43B6-88CD-DEFAE9F998E5}" srcOrd="0" destOrd="0" presId="urn:microsoft.com/office/officeart/2005/8/layout/hierarchy2"/>
+    <dgm:cxn modelId="{97CAB828-BF85-496A-950B-8CB205F90EEA}" type="presOf" srcId="{9A99CDCD-1173-4A6F-9C32-015CD0E7C036}" destId="{6BC2687A-A3A1-443A-8083-CC3DABEA6916}" srcOrd="1" destOrd="0" presId="urn:microsoft.com/office/officeart/2005/8/layout/hierarchy2"/>
+    <dgm:cxn modelId="{CF8A77B3-E6FF-4626-8DE4-B3003CA5C782}" type="presOf" srcId="{65E971BF-AF5F-4610-A893-E9C8DE3E7D51}" destId="{F1547B8E-DE41-4400-8004-ADBF969E1605}" srcOrd="0" destOrd="0" presId="urn:microsoft.com/office/officeart/2005/8/layout/hierarchy2"/>
+    <dgm:cxn modelId="{4B56955F-0F8B-478C-802B-FF5ED70B166A}" type="presOf" srcId="{5C75D897-E61D-492D-A667-69AB46C6845F}" destId="{3DD25111-0EE9-4BF4-8B7A-D57B0B7D302F}" srcOrd="0" destOrd="0" presId="urn:microsoft.com/office/officeart/2005/8/layout/hierarchy2"/>
+    <dgm:cxn modelId="{A9BF1ED4-F417-4446-A563-3B83AF8280C7}" type="presOf" srcId="{AC86DBE0-4DD4-4DBE-BD88-3D617DEDC98A}" destId="{61F1FF00-BC3F-4A57-9566-DDFCAC9C9750}" srcOrd="0" destOrd="0" presId="urn:microsoft.com/office/officeart/2005/8/layout/hierarchy2"/>
+    <dgm:cxn modelId="{18C733C6-0761-4E74-A38F-E1A639439A72}" type="presOf" srcId="{74054D9B-9224-4B9E-917F-1E7A6D42F8EE}" destId="{E3A2D5EC-E133-4612-971A-A7DA17DAA804}" srcOrd="0" destOrd="0" presId="urn:microsoft.com/office/officeart/2005/8/layout/hierarchy2"/>
+    <dgm:cxn modelId="{888C93A4-7519-42B3-B071-85BE4253FF26}" type="presOf" srcId="{FBA75FB3-7736-47D4-8499-BAEDD7FF3F6A}" destId="{8D2986EE-9B31-47E2-9096-A50A20F9DE48}" srcOrd="0" destOrd="0" presId="urn:microsoft.com/office/officeart/2005/8/layout/hierarchy2"/>
     <dgm:cxn modelId="{5587F104-C1EC-415B-98EA-CFD0D6F12EB9}" srcId="{CB17FF71-3E66-4E95-9C8E-9467D054F523}" destId="{BA2F01CD-3DDF-4A5E-80AE-28302B29E9B6}" srcOrd="0" destOrd="0" parTransId="{9A99CDCD-1173-4A6F-9C32-015CD0E7C036}" sibTransId="{337441E8-203B-4D52-B387-29C36847A440}"/>
-    <dgm:cxn modelId="{30B1740E-CF69-4FCE-B71F-35120F645C1E}" type="presOf" srcId="{5045248F-7AC6-460E-ADF7-DB1157686C72}" destId="{371BC649-23F7-4424-B5F1-E89C10486ACA}" srcOrd="0" destOrd="0" presId="urn:microsoft.com/office/officeart/2005/8/layout/hierarchy2"/>
-    <dgm:cxn modelId="{BDBF2E7E-7D5F-4B39-9D0B-0B9BF43F5F4D}" type="presOf" srcId="{4C8EE6F7-7421-4678-A68F-3662676057F4}" destId="{C495A39B-60F6-4491-8AE1-372AA770850C}" srcOrd="0" destOrd="0" presId="urn:microsoft.com/office/officeart/2005/8/layout/hierarchy2"/>
-    <dgm:cxn modelId="{0F1349EB-5C2E-4F20-BD2A-894DD32EDED5}" type="presOf" srcId="{4AFF2329-406B-41D9-AF02-9333D6B65DAC}" destId="{34C4D328-1305-4411-BA01-832D34DC3E4A}" srcOrd="0" destOrd="0" presId="urn:microsoft.com/office/officeart/2005/8/layout/hierarchy2"/>
-    <dgm:cxn modelId="{838A45BE-E8F5-47BE-BFB2-E6E98F6A1118}" type="presOf" srcId="{CBDBF273-7279-4CAE-9750-646765CD4D5F}" destId="{D4C26FFA-067D-42F1-9A5C-3B2984D2A963}" srcOrd="0" destOrd="0" presId="urn:microsoft.com/office/officeart/2005/8/layout/hierarchy2"/>
-    <dgm:cxn modelId="{51BC321C-F1BB-43AE-953B-738E7046A8A7}" type="presOf" srcId="{8BF3AFF5-D73C-4F5C-A785-378D8F16B7FF}" destId="{5B8BE0B3-DD55-4B88-B35A-391EFDA02890}" srcOrd="1" destOrd="0" presId="urn:microsoft.com/office/officeart/2005/8/layout/hierarchy2"/>
-    <dgm:cxn modelId="{77DB69B4-55B9-483E-B9C0-7B0AED36E646}" type="presOf" srcId="{5045248F-7AC6-460E-ADF7-DB1157686C72}" destId="{57C26E31-7CE9-4494-A37B-4BD8CD14235C}" srcOrd="1" destOrd="0" presId="urn:microsoft.com/office/officeart/2005/8/layout/hierarchy2"/>
+    <dgm:cxn modelId="{E368FA62-2470-4CE3-892A-9CD8042D5F73}" type="presOf" srcId="{9EEBC5D7-BB67-4B2A-B069-72A6ACD07458}" destId="{F3F2D7F5-0846-4B32-8256-A5FA7D7986A3}" srcOrd="0" destOrd="0" presId="urn:microsoft.com/office/officeart/2005/8/layout/hierarchy2"/>
     <dgm:cxn modelId="{D1F6C9E8-8ACC-4070-9AED-8F767AD4EB3D}" srcId="{BCE0E6DC-F90D-419F-939E-079C158D95B7}" destId="{CB17FF71-3E66-4E95-9C8E-9467D054F523}" srcOrd="1" destOrd="0" parTransId="{369CEC80-7B48-4588-B10C-7DF4A38FA6A3}" sibTransId="{29D93D05-B9AB-4080-A532-FE0BBFA78118}"/>
-    <dgm:cxn modelId="{1089C631-CFB9-4C38-A43E-8C25D5D735F0}" type="presOf" srcId="{D38711FE-DEFD-4902-A6BB-209CD50502DA}" destId="{87200F9D-1BE2-49A6-ADF8-16CEE26FB6EE}" srcOrd="1" destOrd="0" presId="urn:microsoft.com/office/officeart/2005/8/layout/hierarchy2"/>
-    <dgm:cxn modelId="{3687EF1C-B27C-4730-9784-30770CE33768}" type="presOf" srcId="{434B96C4-52A1-46EF-83F9-A1C00EEB398C}" destId="{5C7354E3-93CA-4777-B262-042B52981176}" srcOrd="0" destOrd="0" presId="urn:microsoft.com/office/officeart/2005/8/layout/hierarchy2"/>
-    <dgm:cxn modelId="{E69CF77D-35A4-4A1C-BD20-37519BF2A9BB}" type="presOf" srcId="{E8FD8519-1045-4681-8FAB-C51282ECFE49}" destId="{A0968D67-EA3C-4DB1-9074-C65DA457FB8F}" srcOrd="1" destOrd="0" presId="urn:microsoft.com/office/officeart/2005/8/layout/hierarchy2"/>
-    <dgm:cxn modelId="{4B4A0B7C-18C6-43AD-A137-8931076AB3AC}" type="presOf" srcId="{CA4A747D-8274-44D4-B529-69655E91EB71}" destId="{F9CDF268-E5C6-4D2F-AC74-0ECD3DE70D96}" srcOrd="1" destOrd="0" presId="urn:microsoft.com/office/officeart/2005/8/layout/hierarchy2"/>
-    <dgm:cxn modelId="{C98DE5D5-99E6-4CCD-BE37-CC5C31735CFA}" type="presParOf" srcId="{D640F691-D5ED-4F6B-9011-A78549123426}" destId="{37782469-718A-4DBF-A59C-1CEB510A126B}" srcOrd="0" destOrd="0" presId="urn:microsoft.com/office/officeart/2005/8/layout/hierarchy2"/>
-    <dgm:cxn modelId="{AA47F8E7-60EF-4919-A98E-82CDD57D55F4}" type="presParOf" srcId="{37782469-718A-4DBF-A59C-1CEB510A126B}" destId="{F8B0446A-FFEA-43B7-A155-845C3037BD2F}" srcOrd="0" destOrd="0" presId="urn:microsoft.com/office/officeart/2005/8/layout/hierarchy2"/>
-    <dgm:cxn modelId="{C487EDE4-75B1-4467-8EB0-F89759D7453E}" type="presParOf" srcId="{37782469-718A-4DBF-A59C-1CEB510A126B}" destId="{B5B69000-BCC2-4AAC-B905-4C68ECD6C703}" srcOrd="1" destOrd="0" presId="urn:microsoft.com/office/officeart/2005/8/layout/hierarchy2"/>
-    <dgm:cxn modelId="{865B6A15-FAE1-4A94-80FE-5811ECB78869}" type="presParOf" srcId="{B5B69000-BCC2-4AAC-B905-4C68ECD6C703}" destId="{C495A39B-60F6-4491-8AE1-372AA770850C}" srcOrd="0" destOrd="0" presId="urn:microsoft.com/office/officeart/2005/8/layout/hierarchy2"/>
-    <dgm:cxn modelId="{412B41A6-BFAA-481F-9128-EA18433C3182}" type="presParOf" srcId="{C495A39B-60F6-4491-8AE1-372AA770850C}" destId="{7665EFEA-D229-4C29-A34A-85DE29192CD8}" srcOrd="0" destOrd="0" presId="urn:microsoft.com/office/officeart/2005/8/layout/hierarchy2"/>
-    <dgm:cxn modelId="{591781E9-044F-45EA-8AF9-A8497E2BE309}" type="presParOf" srcId="{B5B69000-BCC2-4AAC-B905-4C68ECD6C703}" destId="{47AD0550-272D-4F19-B922-D4DBCFFE47F6}" srcOrd="1" destOrd="0" presId="urn:microsoft.com/office/officeart/2005/8/layout/hierarchy2"/>
-    <dgm:cxn modelId="{D8227572-9E08-44B0-8D80-47C6D0301C8C}" type="presParOf" srcId="{47AD0550-272D-4F19-B922-D4DBCFFE47F6}" destId="{E3A2D5EC-E133-4612-971A-A7DA17DAA804}" srcOrd="0" destOrd="0" presId="urn:microsoft.com/office/officeart/2005/8/layout/hierarchy2"/>
-    <dgm:cxn modelId="{A4D1B3CD-6E27-41C5-977C-EC1ABA158B0D}" type="presParOf" srcId="{47AD0550-272D-4F19-B922-D4DBCFFE47F6}" destId="{BB3EAFAB-4B0A-484A-BB94-DCC3D7439FD8}" srcOrd="1" destOrd="0" presId="urn:microsoft.com/office/officeart/2005/8/layout/hierarchy2"/>
-    <dgm:cxn modelId="{3B83BDDF-9DB0-4E6B-AD47-45FD99765BF1}" type="presParOf" srcId="{BB3EAFAB-4B0A-484A-BB94-DCC3D7439FD8}" destId="{8CD5737A-C01C-4847-96B7-FE269D7E06D0}" srcOrd="0" destOrd="0" presId="urn:microsoft.com/office/officeart/2005/8/layout/hierarchy2"/>
-    <dgm:cxn modelId="{80C39260-75EF-43E4-BE5F-E86F8E8A8A52}" type="presParOf" srcId="{8CD5737A-C01C-4847-96B7-FE269D7E06D0}" destId="{40098653-8957-461D-844B-4C3D676B21D1}" srcOrd="0" destOrd="0" presId="urn:microsoft.com/office/officeart/2005/8/layout/hierarchy2"/>
-    <dgm:cxn modelId="{1D0E2092-0E47-49F2-822C-40F7F7BE6C66}" type="presParOf" srcId="{BB3EAFAB-4B0A-484A-BB94-DCC3D7439FD8}" destId="{51001455-467E-431A-995A-A56FA4529C22}" srcOrd="1" destOrd="0" presId="urn:microsoft.com/office/officeart/2005/8/layout/hierarchy2"/>
-    <dgm:cxn modelId="{92913BD1-5539-4DC5-BA67-5BADF0720DCE}" type="presParOf" srcId="{51001455-467E-431A-995A-A56FA4529C22}" destId="{242B01D6-626D-4F86-9E50-73E343CF83C9}" srcOrd="0" destOrd="0" presId="urn:microsoft.com/office/officeart/2005/8/layout/hierarchy2"/>
-    <dgm:cxn modelId="{CFED280F-2E7F-44A1-A12B-8249B3C7778A}" type="presParOf" srcId="{51001455-467E-431A-995A-A56FA4529C22}" destId="{78349606-42CB-41A6-A898-CC6A5AA90D20}" srcOrd="1" destOrd="0" presId="urn:microsoft.com/office/officeart/2005/8/layout/hierarchy2"/>
-    <dgm:cxn modelId="{FF3BB73A-7AB4-41F4-8987-8B4C9682980F}" type="presParOf" srcId="{BB3EAFAB-4B0A-484A-BB94-DCC3D7439FD8}" destId="{936BB599-40BC-420F-9E28-95CE136055AA}" srcOrd="2" destOrd="0" presId="urn:microsoft.com/office/officeart/2005/8/layout/hierarchy2"/>
-    <dgm:cxn modelId="{2247CF9E-E2B3-4CF4-9554-0669DAB1E96F}" type="presParOf" srcId="{936BB599-40BC-420F-9E28-95CE136055AA}" destId="{603164F3-9FCD-40F1-B2CE-2266507AC23D}" srcOrd="0" destOrd="0" presId="urn:microsoft.com/office/officeart/2005/8/layout/hierarchy2"/>
-    <dgm:cxn modelId="{97FCEDBC-58E8-4CD3-A950-3E1CEABACC5D}" type="presParOf" srcId="{BB3EAFAB-4B0A-484A-BB94-DCC3D7439FD8}" destId="{CCAEB764-DA48-4C08-8215-30C9B57A4B18}" srcOrd="3" destOrd="0" presId="urn:microsoft.com/office/officeart/2005/8/layout/hierarchy2"/>
-    <dgm:cxn modelId="{A1A473DA-D9DA-4A6F-A5B3-3523D63946F3}" type="presParOf" srcId="{CCAEB764-DA48-4C08-8215-30C9B57A4B18}" destId="{164A9CEA-DE98-4FA4-87CB-85FB7D01157D}" srcOrd="0" destOrd="0" presId="urn:microsoft.com/office/officeart/2005/8/layout/hierarchy2"/>
-    <dgm:cxn modelId="{B2D37143-F278-44B7-9D81-1697980F4AC0}" type="presParOf" srcId="{CCAEB764-DA48-4C08-8215-30C9B57A4B18}" destId="{C89238A4-5B7E-4E8F-8789-2F9E83103194}" srcOrd="1" destOrd="0" presId="urn:microsoft.com/office/officeart/2005/8/layout/hierarchy2"/>
-    <dgm:cxn modelId="{E5CAE61D-3449-4B90-AC6B-D959384EB13F}" type="presParOf" srcId="{BB3EAFAB-4B0A-484A-BB94-DCC3D7439FD8}" destId="{55532B01-29B0-4786-95C6-ECCB23ABE438}" srcOrd="4" destOrd="0" presId="urn:microsoft.com/office/officeart/2005/8/layout/hierarchy2"/>
-    <dgm:cxn modelId="{4EF219A2-00FB-44B6-AAC3-96B186529602}" type="presParOf" srcId="{55532B01-29B0-4786-95C6-ECCB23ABE438}" destId="{59054939-2692-44E0-9EA8-CB7E1D4E452D}" srcOrd="0" destOrd="0" presId="urn:microsoft.com/office/officeart/2005/8/layout/hierarchy2"/>
-    <dgm:cxn modelId="{33BDB3A6-F3B3-456F-9656-C52711B00D6A}" type="presParOf" srcId="{BB3EAFAB-4B0A-484A-BB94-DCC3D7439FD8}" destId="{7E3B3F84-A61F-4F9B-837D-C2BB4F2B202A}" srcOrd="5" destOrd="0" presId="urn:microsoft.com/office/officeart/2005/8/layout/hierarchy2"/>
-    <dgm:cxn modelId="{CBF77500-F684-40F6-ACFA-ADA8EBA6E64D}" type="presParOf" srcId="{7E3B3F84-A61F-4F9B-837D-C2BB4F2B202A}" destId="{F1547B8E-DE41-4400-8004-ADBF969E1605}" srcOrd="0" destOrd="0" presId="urn:microsoft.com/office/officeart/2005/8/layout/hierarchy2"/>
-    <dgm:cxn modelId="{12279CD6-B3D7-4441-A070-F3332DD11DAE}" type="presParOf" srcId="{7E3B3F84-A61F-4F9B-837D-C2BB4F2B202A}" destId="{9E1AE36E-45DC-46A6-9C94-BE621C268F45}" srcOrd="1" destOrd="0" presId="urn:microsoft.com/office/officeart/2005/8/layout/hierarchy2"/>
-    <dgm:cxn modelId="{3599E1EC-FE4D-4107-BD74-54C18033CDA8}" type="presParOf" srcId="{9E1AE36E-45DC-46A6-9C94-BE621C268F45}" destId="{715ECC8B-BF3E-4418-BF4F-9B84C2C21EFB}" srcOrd="0" destOrd="0" presId="urn:microsoft.com/office/officeart/2005/8/layout/hierarchy2"/>
-    <dgm:cxn modelId="{31FADFB7-BCCD-4E1D-9F60-E0BBD7470913}" type="presParOf" srcId="{715ECC8B-BF3E-4418-BF4F-9B84C2C21EFB}" destId="{F9CDF268-E5C6-4D2F-AC74-0ECD3DE70D96}" srcOrd="0" destOrd="0" presId="urn:microsoft.com/office/officeart/2005/8/layout/hierarchy2"/>
-    <dgm:cxn modelId="{A2D9BD05-C8D1-4E98-B614-667460189549}" type="presParOf" srcId="{9E1AE36E-45DC-46A6-9C94-BE621C268F45}" destId="{A79C47FD-7908-4038-8699-0AC4BC34A34E}" srcOrd="1" destOrd="0" presId="urn:microsoft.com/office/officeart/2005/8/layout/hierarchy2"/>
-    <dgm:cxn modelId="{929CB726-9632-4F97-842F-2A3800E49D8E}" type="presParOf" srcId="{A79C47FD-7908-4038-8699-0AC4BC34A34E}" destId="{784ECD4C-C623-497B-A65B-6B3B54FB4AE2}" srcOrd="0" destOrd="0" presId="urn:microsoft.com/office/officeart/2005/8/layout/hierarchy2"/>
-    <dgm:cxn modelId="{4269216C-BA72-4311-8DEB-91364D0FB314}" type="presParOf" srcId="{A79C47FD-7908-4038-8699-0AC4BC34A34E}" destId="{80478619-0203-4D46-BB01-1C2D0AC8F818}" srcOrd="1" destOrd="0" presId="urn:microsoft.com/office/officeart/2005/8/layout/hierarchy2"/>
-    <dgm:cxn modelId="{98DD625C-C622-466A-A756-024BDCAE1789}" type="presParOf" srcId="{BB3EAFAB-4B0A-484A-BB94-DCC3D7439FD8}" destId="{3D164B73-8795-47C6-A6FE-A58F14F2EE05}" srcOrd="6" destOrd="0" presId="urn:microsoft.com/office/officeart/2005/8/layout/hierarchy2"/>
-    <dgm:cxn modelId="{3772DFBA-73FA-4AD0-A1EF-70A5B828D325}" type="presParOf" srcId="{3D164B73-8795-47C6-A6FE-A58F14F2EE05}" destId="{87200F9D-1BE2-49A6-ADF8-16CEE26FB6EE}" srcOrd="0" destOrd="0" presId="urn:microsoft.com/office/officeart/2005/8/layout/hierarchy2"/>
-    <dgm:cxn modelId="{E7C3418C-748A-4CC1-AE58-4AF213DBD007}" type="presParOf" srcId="{BB3EAFAB-4B0A-484A-BB94-DCC3D7439FD8}" destId="{F71C06C9-A3AF-4BC8-89AD-DD4D68F92A2C}" srcOrd="7" destOrd="0" presId="urn:microsoft.com/office/officeart/2005/8/layout/hierarchy2"/>
-    <dgm:cxn modelId="{8168628A-1ABC-4298-B36C-6A97DAAEF4CE}" type="presParOf" srcId="{F71C06C9-A3AF-4BC8-89AD-DD4D68F92A2C}" destId="{1B427857-ACC1-4226-B740-2B9E49D45250}" srcOrd="0" destOrd="0" presId="urn:microsoft.com/office/officeart/2005/8/layout/hierarchy2"/>
-    <dgm:cxn modelId="{D4225A25-5522-49F5-936A-2F33C5725323}" type="presParOf" srcId="{F71C06C9-A3AF-4BC8-89AD-DD4D68F92A2C}" destId="{B02DB616-D2FE-4D62-9D15-34381685B48C}" srcOrd="1" destOrd="0" presId="urn:microsoft.com/office/officeart/2005/8/layout/hierarchy2"/>
-    <dgm:cxn modelId="{251FD73F-7407-4981-A66E-499B632AC238}" type="presParOf" srcId="{BB3EAFAB-4B0A-484A-BB94-DCC3D7439FD8}" destId="{042089DD-EB9C-4BC3-8AD5-83C9A1C855BD}" srcOrd="8" destOrd="0" presId="urn:microsoft.com/office/officeart/2005/8/layout/hierarchy2"/>
-    <dgm:cxn modelId="{F435852E-A932-4767-81C3-090918CB9BB7}" type="presParOf" srcId="{042089DD-EB9C-4BC3-8AD5-83C9A1C855BD}" destId="{A0968D67-EA3C-4DB1-9074-C65DA457FB8F}" srcOrd="0" destOrd="0" presId="urn:microsoft.com/office/officeart/2005/8/layout/hierarchy2"/>
-    <dgm:cxn modelId="{9110DDFE-27E5-433C-8D47-12B7CC0769DA}" type="presParOf" srcId="{BB3EAFAB-4B0A-484A-BB94-DCC3D7439FD8}" destId="{F7212BE6-1750-4FC5-8856-1019D71AE8B6}" srcOrd="9" destOrd="0" presId="urn:microsoft.com/office/officeart/2005/8/layout/hierarchy2"/>
-    <dgm:cxn modelId="{5CCA4F0C-6DF2-4388-9A50-7E958FC2A033}" type="presParOf" srcId="{F7212BE6-1750-4FC5-8856-1019D71AE8B6}" destId="{34C4D328-1305-4411-BA01-832D34DC3E4A}" srcOrd="0" destOrd="0" presId="urn:microsoft.com/office/officeart/2005/8/layout/hierarchy2"/>
-    <dgm:cxn modelId="{A9649862-7490-45EF-8158-010C4206186C}" type="presParOf" srcId="{F7212BE6-1750-4FC5-8856-1019D71AE8B6}" destId="{B69B6B89-863D-4394-B17C-0BA89F59A643}" srcOrd="1" destOrd="0" presId="urn:microsoft.com/office/officeart/2005/8/layout/hierarchy2"/>
-    <dgm:cxn modelId="{EF4A154F-36B0-4865-8A14-B6089945D4B7}" type="presParOf" srcId="{B5B69000-BCC2-4AAC-B905-4C68ECD6C703}" destId="{A9177028-D0BA-4775-ACD7-3400D7C5A6B2}" srcOrd="2" destOrd="0" presId="urn:microsoft.com/office/officeart/2005/8/layout/hierarchy2"/>
-    <dgm:cxn modelId="{3946F645-B82D-4DFF-A9FB-72B7D0EAE088}" type="presParOf" srcId="{A9177028-D0BA-4775-ACD7-3400D7C5A6B2}" destId="{9D398AA2-F8D1-4D50-8900-48A2CF531AC5}" srcOrd="0" destOrd="0" presId="urn:microsoft.com/office/officeart/2005/8/layout/hierarchy2"/>
-    <dgm:cxn modelId="{6473216A-D279-49BA-9969-86EAF953D578}" type="presParOf" srcId="{B5B69000-BCC2-4AAC-B905-4C68ECD6C703}" destId="{C911C63F-4986-436F-97F2-BF661FF1269A}" srcOrd="3" destOrd="0" presId="urn:microsoft.com/office/officeart/2005/8/layout/hierarchy2"/>
-    <dgm:cxn modelId="{17506471-9D98-4D15-A021-987B0496D5A7}" type="presParOf" srcId="{C911C63F-4986-436F-97F2-BF661FF1269A}" destId="{AAFD4D7A-A382-47AC-B7EB-B3AF13A61925}" srcOrd="0" destOrd="0" presId="urn:microsoft.com/office/officeart/2005/8/layout/hierarchy2"/>
-    <dgm:cxn modelId="{C956E756-4755-42E5-B405-98DF5450091B}" type="presParOf" srcId="{C911C63F-4986-436F-97F2-BF661FF1269A}" destId="{FE3D7BCE-BE25-4617-B61C-2780630080A2}" srcOrd="1" destOrd="0" presId="urn:microsoft.com/office/officeart/2005/8/layout/hierarchy2"/>
-    <dgm:cxn modelId="{5945FB14-E685-4D89-B41D-5B417ABE38AC}" type="presParOf" srcId="{FE3D7BCE-BE25-4617-B61C-2780630080A2}" destId="{4C49C468-20E7-4CD7-9BD0-B71C380F4F7F}" srcOrd="0" destOrd="0" presId="urn:microsoft.com/office/officeart/2005/8/layout/hierarchy2"/>
-    <dgm:cxn modelId="{9FAF7524-5A14-442B-B175-EAC91FB7A966}" type="presParOf" srcId="{4C49C468-20E7-4CD7-9BD0-B71C380F4F7F}" destId="{6BC2687A-A3A1-443A-8083-CC3DABEA6916}" srcOrd="0" destOrd="0" presId="urn:microsoft.com/office/officeart/2005/8/layout/hierarchy2"/>
-    <dgm:cxn modelId="{9D489816-1970-494A-A109-571DCEAF9B23}" type="presParOf" srcId="{FE3D7BCE-BE25-4617-B61C-2780630080A2}" destId="{20DD18EC-0012-48D5-8EF9-FEF349A20C9F}" srcOrd="1" destOrd="0" presId="urn:microsoft.com/office/officeart/2005/8/layout/hierarchy2"/>
-    <dgm:cxn modelId="{5275AE75-F3A2-4E00-B86E-192F8035407E}" type="presParOf" srcId="{20DD18EC-0012-48D5-8EF9-FEF349A20C9F}" destId="{867C6E9F-C735-4031-AF14-A8DAAEA08FE5}" srcOrd="0" destOrd="0" presId="urn:microsoft.com/office/officeart/2005/8/layout/hierarchy2"/>
-    <dgm:cxn modelId="{6368A5E7-2773-44ED-88C4-476B54A696C7}" type="presParOf" srcId="{20DD18EC-0012-48D5-8EF9-FEF349A20C9F}" destId="{92546DD4-C661-431E-AC32-AFB604FF99F6}" srcOrd="1" destOrd="0" presId="urn:microsoft.com/office/officeart/2005/8/layout/hierarchy2"/>
-    <dgm:cxn modelId="{50450D79-7AF7-4A49-83BB-53DC1972377C}" type="presParOf" srcId="{FE3D7BCE-BE25-4617-B61C-2780630080A2}" destId="{0C7F4F99-E752-47B7-9FF5-677097DAC1B2}" srcOrd="2" destOrd="0" presId="urn:microsoft.com/office/officeart/2005/8/layout/hierarchy2"/>
-    <dgm:cxn modelId="{69C2BEB9-858B-4677-969A-62BEA573E164}" type="presParOf" srcId="{0C7F4F99-E752-47B7-9FF5-677097DAC1B2}" destId="{B21F9445-23FC-4F5B-BE88-D4BDBE48CC00}" srcOrd="0" destOrd="0" presId="urn:microsoft.com/office/officeart/2005/8/layout/hierarchy2"/>
-    <dgm:cxn modelId="{9046E80D-67EB-4799-A14A-7DDAA9404C8A}" type="presParOf" srcId="{FE3D7BCE-BE25-4617-B61C-2780630080A2}" destId="{81F0E3F0-B3BA-4D5C-9949-A17B3D5058B0}" srcOrd="3" destOrd="0" presId="urn:microsoft.com/office/officeart/2005/8/layout/hierarchy2"/>
-    <dgm:cxn modelId="{09E4DCD7-8C35-4616-8DFB-EA9EB032273A}" type="presParOf" srcId="{81F0E3F0-B3BA-4D5C-9949-A17B3D5058B0}" destId="{B6F2DC62-24B2-44BC-A08D-16352338BB84}" srcOrd="0" destOrd="0" presId="urn:microsoft.com/office/officeart/2005/8/layout/hierarchy2"/>
-    <dgm:cxn modelId="{6E52B862-33E0-4646-BD88-73770B021C95}" type="presParOf" srcId="{81F0E3F0-B3BA-4D5C-9949-A17B3D5058B0}" destId="{D069164C-D52E-4E10-9103-E8BE57FBB918}" srcOrd="1" destOrd="0" presId="urn:microsoft.com/office/officeart/2005/8/layout/hierarchy2"/>
-    <dgm:cxn modelId="{DB01A8EB-B953-4EA2-AFC7-604B7314B7CF}" type="presParOf" srcId="{D069164C-D52E-4E10-9103-E8BE57FBB918}" destId="{0E0C3E86-A4FD-4E58-9869-5B3CB7EC8C6E}" srcOrd="0" destOrd="0" presId="urn:microsoft.com/office/officeart/2005/8/layout/hierarchy2"/>
-    <dgm:cxn modelId="{79D5D42C-4E13-4201-9DA7-28029E3DBD34}" type="presParOf" srcId="{0E0C3E86-A4FD-4E58-9869-5B3CB7EC8C6E}" destId="{6679454B-7484-4A77-9F8B-2A6BF1A3AC30}" srcOrd="0" destOrd="0" presId="urn:microsoft.com/office/officeart/2005/8/layout/hierarchy2"/>
-    <dgm:cxn modelId="{08F55DCF-49E2-44A7-8C71-300B8DB98B85}" type="presParOf" srcId="{D069164C-D52E-4E10-9103-E8BE57FBB918}" destId="{9F35CB37-7EE9-49E2-8238-4701534E898B}" srcOrd="1" destOrd="0" presId="urn:microsoft.com/office/officeart/2005/8/layout/hierarchy2"/>
-    <dgm:cxn modelId="{2F5BA312-5741-4A29-925D-121B039A66D9}" type="presParOf" srcId="{9F35CB37-7EE9-49E2-8238-4701534E898B}" destId="{1C666EED-2BF0-4AF1-905D-28BE0FE66DA4}" srcOrd="0" destOrd="0" presId="urn:microsoft.com/office/officeart/2005/8/layout/hierarchy2"/>
-    <dgm:cxn modelId="{44A9B94E-2947-4C5C-BA29-D1BA136575DA}" type="presParOf" srcId="{9F35CB37-7EE9-49E2-8238-4701534E898B}" destId="{881B4D2D-F995-4060-A79E-67EC3E681FE4}" srcOrd="1" destOrd="0" presId="urn:microsoft.com/office/officeart/2005/8/layout/hierarchy2"/>
-    <dgm:cxn modelId="{3DF740AF-7BF1-4F5A-A2DC-4451576ACB46}" type="presParOf" srcId="{FE3D7BCE-BE25-4617-B61C-2780630080A2}" destId="{B44981D4-967E-45DD-84A8-A753EA1D4614}" srcOrd="4" destOrd="0" presId="urn:microsoft.com/office/officeart/2005/8/layout/hierarchy2"/>
-    <dgm:cxn modelId="{290E085E-FC33-45AC-A453-9BEC1638916E}" type="presParOf" srcId="{B44981D4-967E-45DD-84A8-A753EA1D4614}" destId="{8B21F8B1-BDD8-494E-8CCE-755A5747C55A}" srcOrd="0" destOrd="0" presId="urn:microsoft.com/office/officeart/2005/8/layout/hierarchy2"/>
-    <dgm:cxn modelId="{5E4C5F15-7811-4F66-A073-646A36B202A2}" type="presParOf" srcId="{FE3D7BCE-BE25-4617-B61C-2780630080A2}" destId="{B06ABC28-02EF-4505-9167-5AA7900851CD}" srcOrd="5" destOrd="0" presId="urn:microsoft.com/office/officeart/2005/8/layout/hierarchy2"/>
-    <dgm:cxn modelId="{3ADA1D1A-82A8-484C-9BBA-DA1FA3EF726E}" type="presParOf" srcId="{B06ABC28-02EF-4505-9167-5AA7900851CD}" destId="{8D2986EE-9B31-47E2-9096-A50A20F9DE48}" srcOrd="0" destOrd="0" presId="urn:microsoft.com/office/officeart/2005/8/layout/hierarchy2"/>
-    <dgm:cxn modelId="{A5416836-2C94-462C-A0BD-5F017659C923}" type="presParOf" srcId="{B06ABC28-02EF-4505-9167-5AA7900851CD}" destId="{1BFE3AA9-B0DF-420C-83F9-2680F703FD85}" srcOrd="1" destOrd="0" presId="urn:microsoft.com/office/officeart/2005/8/layout/hierarchy2"/>
-    <dgm:cxn modelId="{4BB7D513-7751-48A9-A50F-E3255B9E8987}" type="presParOf" srcId="{B5B69000-BCC2-4AAC-B905-4C68ECD6C703}" destId="{61F1FF00-BC3F-4A57-9566-DDFCAC9C9750}" srcOrd="4" destOrd="0" presId="urn:microsoft.com/office/officeart/2005/8/layout/hierarchy2"/>
-    <dgm:cxn modelId="{2FB8BF9E-252B-4422-9947-5033C0FF883C}" type="presParOf" srcId="{61F1FF00-BC3F-4A57-9566-DDFCAC9C9750}" destId="{0DAC1CFE-2FCC-4A05-A380-AF0120AD5298}" srcOrd="0" destOrd="0" presId="urn:microsoft.com/office/officeart/2005/8/layout/hierarchy2"/>
-    <dgm:cxn modelId="{2C02F1F8-61EA-4AED-9E25-3E4812CCC656}" type="presParOf" srcId="{B5B69000-BCC2-4AAC-B905-4C68ECD6C703}" destId="{CC518F81-999F-487C-AACB-F940862B5501}" srcOrd="5" destOrd="0" presId="urn:microsoft.com/office/officeart/2005/8/layout/hierarchy2"/>
-    <dgm:cxn modelId="{6908C039-4CC4-459F-8D26-5E3A60E37F24}" type="presParOf" srcId="{CC518F81-999F-487C-AACB-F940862B5501}" destId="{6FF3C980-1C70-4481-B259-85907CF9C800}" srcOrd="0" destOrd="0" presId="urn:microsoft.com/office/officeart/2005/8/layout/hierarchy2"/>
-    <dgm:cxn modelId="{1CF938AE-78D5-429B-8F9C-9CE9B70B2E04}" type="presParOf" srcId="{CC518F81-999F-487C-AACB-F940862B5501}" destId="{C9084D9C-78B5-494C-9134-73B2655733A6}" srcOrd="1" destOrd="0" presId="urn:microsoft.com/office/officeart/2005/8/layout/hierarchy2"/>
-    <dgm:cxn modelId="{F93BD8E4-ACFB-42FB-A26D-777815A35BEE}" type="presParOf" srcId="{C9084D9C-78B5-494C-9134-73B2655733A6}" destId="{59DF0F68-80F5-4B98-AA84-B699D604E993}" srcOrd="0" destOrd="0" presId="urn:microsoft.com/office/officeart/2005/8/layout/hierarchy2"/>
-    <dgm:cxn modelId="{35555E75-8911-45C4-B50F-A306D1233CB6}" type="presParOf" srcId="{59DF0F68-80F5-4B98-AA84-B699D604E993}" destId="{5B8BE0B3-DD55-4B88-B35A-391EFDA02890}" srcOrd="0" destOrd="0" presId="urn:microsoft.com/office/officeart/2005/8/layout/hierarchy2"/>
-    <dgm:cxn modelId="{B34280CC-14B2-47DB-BA42-18ACD88C49F6}" type="presParOf" srcId="{C9084D9C-78B5-494C-9134-73B2655733A6}" destId="{9363D195-11F6-4B64-9EBE-3F84537680BB}" srcOrd="1" destOrd="0" presId="urn:microsoft.com/office/officeart/2005/8/layout/hierarchy2"/>
-    <dgm:cxn modelId="{2E8F962E-F8B2-4D71-8AC4-9392BF416CFC}" type="presParOf" srcId="{9363D195-11F6-4B64-9EBE-3F84537680BB}" destId="{A4470538-262B-4975-9F79-6F089272E1BF}" srcOrd="0" destOrd="0" presId="urn:microsoft.com/office/officeart/2005/8/layout/hierarchy2"/>
-    <dgm:cxn modelId="{8C698B8B-A4EA-4920-8B6F-030F664E3881}" type="presParOf" srcId="{9363D195-11F6-4B64-9EBE-3F84537680BB}" destId="{783ED20D-80C0-458E-A6C3-1EBFC46D7364}" srcOrd="1" destOrd="0" presId="urn:microsoft.com/office/officeart/2005/8/layout/hierarchy2"/>
-    <dgm:cxn modelId="{5745B8B2-C064-43D5-8B45-E18B922AB730}" type="presParOf" srcId="{C9084D9C-78B5-494C-9134-73B2655733A6}" destId="{5C7354E3-93CA-4777-B262-042B52981176}" srcOrd="2" destOrd="0" presId="urn:microsoft.com/office/officeart/2005/8/layout/hierarchy2"/>
-    <dgm:cxn modelId="{F502E393-7176-46CC-844F-38459AB21021}" type="presParOf" srcId="{5C7354E3-93CA-4777-B262-042B52981176}" destId="{02FE2460-585B-4EC9-9D5B-CFCA93139899}" srcOrd="0" destOrd="0" presId="urn:microsoft.com/office/officeart/2005/8/layout/hierarchy2"/>
-    <dgm:cxn modelId="{F3C1F2FC-5C8E-4C05-A616-930AEE62E60D}" type="presParOf" srcId="{C9084D9C-78B5-494C-9134-73B2655733A6}" destId="{267E13BB-0C25-49FE-BE7E-6A60F42C9F04}" srcOrd="3" destOrd="0" presId="urn:microsoft.com/office/officeart/2005/8/layout/hierarchy2"/>
-    <dgm:cxn modelId="{B81EAD08-4D87-4F72-90E3-87E8ECBB7F33}" type="presParOf" srcId="{267E13BB-0C25-49FE-BE7E-6A60F42C9F04}" destId="{D4C26FFA-067D-42F1-9A5C-3B2984D2A963}" srcOrd="0" destOrd="0" presId="urn:microsoft.com/office/officeart/2005/8/layout/hierarchy2"/>
-    <dgm:cxn modelId="{6C67C8A4-EE29-4A4A-A35D-2BEB01E6C6CC}" type="presParOf" srcId="{267E13BB-0C25-49FE-BE7E-6A60F42C9F04}" destId="{78E3D62B-10EF-4E61-8513-4297B6477A49}" srcOrd="1" destOrd="0" presId="urn:microsoft.com/office/officeart/2005/8/layout/hierarchy2"/>
-    <dgm:cxn modelId="{C8EAC9B2-55AF-425B-8717-1B2237C854C1}" type="presParOf" srcId="{C9084D9C-78B5-494C-9134-73B2655733A6}" destId="{371BC649-23F7-4424-B5F1-E89C10486ACA}" srcOrd="4" destOrd="0" presId="urn:microsoft.com/office/officeart/2005/8/layout/hierarchy2"/>
-    <dgm:cxn modelId="{6622A979-B268-479B-A001-A18E1FE3901C}" type="presParOf" srcId="{371BC649-23F7-4424-B5F1-E89C10486ACA}" destId="{57C26E31-7CE9-4494-A37B-4BD8CD14235C}" srcOrd="0" destOrd="0" presId="urn:microsoft.com/office/officeart/2005/8/layout/hierarchy2"/>
-    <dgm:cxn modelId="{7A85C7CB-D7B2-47B3-A7AC-78B66611020E}" type="presParOf" srcId="{C9084D9C-78B5-494C-9134-73B2655733A6}" destId="{70E22D0A-4A26-42B9-825C-14D2F429187B}" srcOrd="5" destOrd="0" presId="urn:microsoft.com/office/officeart/2005/8/layout/hierarchy2"/>
-    <dgm:cxn modelId="{705851E0-6327-498D-B8E4-1D7DAB9193C9}" type="presParOf" srcId="{70E22D0A-4A26-42B9-825C-14D2F429187B}" destId="{524BBACA-2DEB-42FF-B9D5-83233FD62B4A}" srcOrd="0" destOrd="0" presId="urn:microsoft.com/office/officeart/2005/8/layout/hierarchy2"/>
-    <dgm:cxn modelId="{E1997620-9398-4A7F-8202-E2919FC6C73A}" type="presParOf" srcId="{70E22D0A-4A26-42B9-825C-14D2F429187B}" destId="{877F8119-EC26-4951-B3B8-AF563B818670}" srcOrd="1" destOrd="0" presId="urn:microsoft.com/office/officeart/2005/8/layout/hierarchy2"/>
-    <dgm:cxn modelId="{07041770-0BF8-4D1B-88E8-94CB3286E604}" type="presParOf" srcId="{B5B69000-BCC2-4AAC-B905-4C68ECD6C703}" destId="{3DD25111-0EE9-4BF4-8B7A-D57B0B7D302F}" srcOrd="6" destOrd="0" presId="urn:microsoft.com/office/officeart/2005/8/layout/hierarchy2"/>
-    <dgm:cxn modelId="{9048368F-ADBA-4ECA-BB25-8170967B1F90}" type="presParOf" srcId="{3DD25111-0EE9-4BF4-8B7A-D57B0B7D302F}" destId="{1C3802AC-0701-454C-99F2-13A991783144}" srcOrd="0" destOrd="0" presId="urn:microsoft.com/office/officeart/2005/8/layout/hierarchy2"/>
-    <dgm:cxn modelId="{3E88C44B-2AD2-45E6-BF5C-5921751995CD}" type="presParOf" srcId="{B5B69000-BCC2-4AAC-B905-4C68ECD6C703}" destId="{714B5AA7-8668-42D7-99F8-D8EE35F03453}" srcOrd="7" destOrd="0" presId="urn:microsoft.com/office/officeart/2005/8/layout/hierarchy2"/>
-    <dgm:cxn modelId="{A0FEBAC1-5803-43E3-ACA2-A3FB5D1CAEE8}" type="presParOf" srcId="{714B5AA7-8668-42D7-99F8-D8EE35F03453}" destId="{3725D9E4-68EE-43B6-88CD-DEFAE9F998E5}" srcOrd="0" destOrd="0" presId="urn:microsoft.com/office/officeart/2005/8/layout/hierarchy2"/>
-    <dgm:cxn modelId="{363D19B2-DA4E-4C78-9B8E-BBA94CA7B862}" type="presParOf" srcId="{714B5AA7-8668-42D7-99F8-D8EE35F03453}" destId="{BD03EE7A-9CE6-4909-BCD6-6D0A4AA93549}" srcOrd="1" destOrd="0" presId="urn:microsoft.com/office/officeart/2005/8/layout/hierarchy2"/>
-    <dgm:cxn modelId="{F1E2DD7A-135F-461F-B272-72D4B082DA6F}" type="presParOf" srcId="{BD03EE7A-9CE6-4909-BCD6-6D0A4AA93549}" destId="{6E333359-5847-4158-A58E-1FEF578A23DF}" srcOrd="0" destOrd="0" presId="urn:microsoft.com/office/officeart/2005/8/layout/hierarchy2"/>
-    <dgm:cxn modelId="{84550329-BEA5-499E-B6F0-7C8948B6E3FA}" type="presParOf" srcId="{6E333359-5847-4158-A58E-1FEF578A23DF}" destId="{2AA20CAB-659D-49A2-9B2C-2CFA697152B7}" srcOrd="0" destOrd="0" presId="urn:microsoft.com/office/officeart/2005/8/layout/hierarchy2"/>
-    <dgm:cxn modelId="{A2D642B6-F917-4412-B3D7-9BD2FF0AB372}" type="presParOf" srcId="{BD03EE7A-9CE6-4909-BCD6-6D0A4AA93549}" destId="{D6495E3C-02E4-40A6-BC0B-4396852ABAD0}" srcOrd="1" destOrd="0" presId="urn:microsoft.com/office/officeart/2005/8/layout/hierarchy2"/>
-    <dgm:cxn modelId="{EC488FBB-6F58-4A05-8728-0C96A3E71142}" type="presParOf" srcId="{D6495E3C-02E4-40A6-BC0B-4396852ABAD0}" destId="{F3F2D7F5-0846-4B32-8256-A5FA7D7986A3}" srcOrd="0" destOrd="0" presId="urn:microsoft.com/office/officeart/2005/8/layout/hierarchy2"/>
-    <dgm:cxn modelId="{4A33805C-B960-43E1-B65D-5823E233068E}" type="presParOf" srcId="{D6495E3C-02E4-40A6-BC0B-4396852ABAD0}" destId="{6EF8C4FA-8F0B-40F4-857C-369DF41BA08F}" srcOrd="1" destOrd="0" presId="urn:microsoft.com/office/officeart/2005/8/layout/hierarchy2"/>
+    <dgm:cxn modelId="{8CBA4B32-AB1D-43EC-9246-B645E59B0883}" type="presOf" srcId="{F1D30444-B7BC-456B-A3F4-6A51FC325A34}" destId="{B6F2DC62-24B2-44BC-A08D-16352338BB84}" srcOrd="0" destOrd="0" presId="urn:microsoft.com/office/officeart/2005/8/layout/hierarchy2"/>
+    <dgm:cxn modelId="{4B91BC3C-6E31-46F0-8167-AD0003ACBA1E}" type="presParOf" srcId="{D640F691-D5ED-4F6B-9011-A78549123426}" destId="{37782469-718A-4DBF-A59C-1CEB510A126B}" srcOrd="0" destOrd="0" presId="urn:microsoft.com/office/officeart/2005/8/layout/hierarchy2"/>
+    <dgm:cxn modelId="{B410A2C9-C354-4FF0-AA58-3CCBC88B7067}" type="presParOf" srcId="{37782469-718A-4DBF-A59C-1CEB510A126B}" destId="{F8B0446A-FFEA-43B7-A155-845C3037BD2F}" srcOrd="0" destOrd="0" presId="urn:microsoft.com/office/officeart/2005/8/layout/hierarchy2"/>
+    <dgm:cxn modelId="{9A7F638B-034B-4715-B6EF-3984D9A56DA9}" type="presParOf" srcId="{37782469-718A-4DBF-A59C-1CEB510A126B}" destId="{B5B69000-BCC2-4AAC-B905-4C68ECD6C703}" srcOrd="1" destOrd="0" presId="urn:microsoft.com/office/officeart/2005/8/layout/hierarchy2"/>
+    <dgm:cxn modelId="{569C816A-5338-489B-9816-830DD179A879}" type="presParOf" srcId="{B5B69000-BCC2-4AAC-B905-4C68ECD6C703}" destId="{C495A39B-60F6-4491-8AE1-372AA770850C}" srcOrd="0" destOrd="0" presId="urn:microsoft.com/office/officeart/2005/8/layout/hierarchy2"/>
+    <dgm:cxn modelId="{B2782946-1493-4CB8-9A17-2710DEF3B3F2}" type="presParOf" srcId="{C495A39B-60F6-4491-8AE1-372AA770850C}" destId="{7665EFEA-D229-4C29-A34A-85DE29192CD8}" srcOrd="0" destOrd="0" presId="urn:microsoft.com/office/officeart/2005/8/layout/hierarchy2"/>
+    <dgm:cxn modelId="{555A1F59-060A-4D64-A7F4-2E283D3EB6AD}" type="presParOf" srcId="{B5B69000-BCC2-4AAC-B905-4C68ECD6C703}" destId="{47AD0550-272D-4F19-B922-D4DBCFFE47F6}" srcOrd="1" destOrd="0" presId="urn:microsoft.com/office/officeart/2005/8/layout/hierarchy2"/>
+    <dgm:cxn modelId="{1B3C7496-FAC9-4BB5-87D3-5350FE0E7CC0}" type="presParOf" srcId="{47AD0550-272D-4F19-B922-D4DBCFFE47F6}" destId="{E3A2D5EC-E133-4612-971A-A7DA17DAA804}" srcOrd="0" destOrd="0" presId="urn:microsoft.com/office/officeart/2005/8/layout/hierarchy2"/>
+    <dgm:cxn modelId="{5C06D15B-489F-47CA-A222-A6E22AFBA058}" type="presParOf" srcId="{47AD0550-272D-4F19-B922-D4DBCFFE47F6}" destId="{BB3EAFAB-4B0A-484A-BB94-DCC3D7439FD8}" srcOrd="1" destOrd="0" presId="urn:microsoft.com/office/officeart/2005/8/layout/hierarchy2"/>
+    <dgm:cxn modelId="{4F15A7F4-5B96-4B77-89EB-18CFC5959185}" type="presParOf" srcId="{BB3EAFAB-4B0A-484A-BB94-DCC3D7439FD8}" destId="{8CD5737A-C01C-4847-96B7-FE269D7E06D0}" srcOrd="0" destOrd="0" presId="urn:microsoft.com/office/officeart/2005/8/layout/hierarchy2"/>
+    <dgm:cxn modelId="{B76FDA70-197A-4CF8-A4D7-92A92F0B2CC2}" type="presParOf" srcId="{8CD5737A-C01C-4847-96B7-FE269D7E06D0}" destId="{40098653-8957-461D-844B-4C3D676B21D1}" srcOrd="0" destOrd="0" presId="urn:microsoft.com/office/officeart/2005/8/layout/hierarchy2"/>
+    <dgm:cxn modelId="{38A22E53-8C35-4A9A-A215-D0E47EF7AE76}" type="presParOf" srcId="{BB3EAFAB-4B0A-484A-BB94-DCC3D7439FD8}" destId="{51001455-467E-431A-995A-A56FA4529C22}" srcOrd="1" destOrd="0" presId="urn:microsoft.com/office/officeart/2005/8/layout/hierarchy2"/>
+    <dgm:cxn modelId="{A1DA47B0-22AF-45BE-B9DE-68F035AA98D8}" type="presParOf" srcId="{51001455-467E-431A-995A-A56FA4529C22}" destId="{242B01D6-626D-4F86-9E50-73E343CF83C9}" srcOrd="0" destOrd="0" presId="urn:microsoft.com/office/officeart/2005/8/layout/hierarchy2"/>
+    <dgm:cxn modelId="{FC118B9E-6CFF-4ACA-9B32-B8EEDF1564B1}" type="presParOf" srcId="{51001455-467E-431A-995A-A56FA4529C22}" destId="{78349606-42CB-41A6-A898-CC6A5AA90D20}" srcOrd="1" destOrd="0" presId="urn:microsoft.com/office/officeart/2005/8/layout/hierarchy2"/>
+    <dgm:cxn modelId="{44459357-AB66-4B5A-A4AD-7B5099C70F43}" type="presParOf" srcId="{BB3EAFAB-4B0A-484A-BB94-DCC3D7439FD8}" destId="{936BB599-40BC-420F-9E28-95CE136055AA}" srcOrd="2" destOrd="0" presId="urn:microsoft.com/office/officeart/2005/8/layout/hierarchy2"/>
+    <dgm:cxn modelId="{6CF93BFC-CBC7-425C-8BF2-62FEE90E59C2}" type="presParOf" srcId="{936BB599-40BC-420F-9E28-95CE136055AA}" destId="{603164F3-9FCD-40F1-B2CE-2266507AC23D}" srcOrd="0" destOrd="0" presId="urn:microsoft.com/office/officeart/2005/8/layout/hierarchy2"/>
+    <dgm:cxn modelId="{3F1985F5-0838-4E51-B5AB-9B84BB86217B}" type="presParOf" srcId="{BB3EAFAB-4B0A-484A-BB94-DCC3D7439FD8}" destId="{CCAEB764-DA48-4C08-8215-30C9B57A4B18}" srcOrd="3" destOrd="0" presId="urn:microsoft.com/office/officeart/2005/8/layout/hierarchy2"/>
+    <dgm:cxn modelId="{4FC593D2-35B6-4A4A-934F-05A6BB0BD34D}" type="presParOf" srcId="{CCAEB764-DA48-4C08-8215-30C9B57A4B18}" destId="{164A9CEA-DE98-4FA4-87CB-85FB7D01157D}" srcOrd="0" destOrd="0" presId="urn:microsoft.com/office/officeart/2005/8/layout/hierarchy2"/>
+    <dgm:cxn modelId="{C36A45FB-6090-4C54-9A45-B8F0C87324D7}" type="presParOf" srcId="{CCAEB764-DA48-4C08-8215-30C9B57A4B18}" destId="{C89238A4-5B7E-4E8F-8789-2F9E83103194}" srcOrd="1" destOrd="0" presId="urn:microsoft.com/office/officeart/2005/8/layout/hierarchy2"/>
+    <dgm:cxn modelId="{4433FB4F-8518-40FF-BF26-3BC7AAD84D96}" type="presParOf" srcId="{BB3EAFAB-4B0A-484A-BB94-DCC3D7439FD8}" destId="{55532B01-29B0-4786-95C6-ECCB23ABE438}" srcOrd="4" destOrd="0" presId="urn:microsoft.com/office/officeart/2005/8/layout/hierarchy2"/>
+    <dgm:cxn modelId="{8937BFF6-F4EE-4832-AA24-F1534A9D39EF}" type="presParOf" srcId="{55532B01-29B0-4786-95C6-ECCB23ABE438}" destId="{59054939-2692-44E0-9EA8-CB7E1D4E452D}" srcOrd="0" destOrd="0" presId="urn:microsoft.com/office/officeart/2005/8/layout/hierarchy2"/>
+    <dgm:cxn modelId="{1DCE2C6A-95CC-4686-99F2-A247FFC0B2A7}" type="presParOf" srcId="{BB3EAFAB-4B0A-484A-BB94-DCC3D7439FD8}" destId="{7E3B3F84-A61F-4F9B-837D-C2BB4F2B202A}" srcOrd="5" destOrd="0" presId="urn:microsoft.com/office/officeart/2005/8/layout/hierarchy2"/>
+    <dgm:cxn modelId="{060F13C5-35DE-4998-AE78-D774E3D11C28}" type="presParOf" srcId="{7E3B3F84-A61F-4F9B-837D-C2BB4F2B202A}" destId="{F1547B8E-DE41-4400-8004-ADBF969E1605}" srcOrd="0" destOrd="0" presId="urn:microsoft.com/office/officeart/2005/8/layout/hierarchy2"/>
+    <dgm:cxn modelId="{9FDC26C0-E9EC-4A69-A518-E0C68BBFD5AA}" type="presParOf" srcId="{7E3B3F84-A61F-4F9B-837D-C2BB4F2B202A}" destId="{9E1AE36E-45DC-46A6-9C94-BE621C268F45}" srcOrd="1" destOrd="0" presId="urn:microsoft.com/office/officeart/2005/8/layout/hierarchy2"/>
+    <dgm:cxn modelId="{EC696751-94F7-4E3B-B121-0A44151B6857}" type="presParOf" srcId="{9E1AE36E-45DC-46A6-9C94-BE621C268F45}" destId="{715ECC8B-BF3E-4418-BF4F-9B84C2C21EFB}" srcOrd="0" destOrd="0" presId="urn:microsoft.com/office/officeart/2005/8/layout/hierarchy2"/>
+    <dgm:cxn modelId="{E857E441-F7CF-42DA-A488-513A4A901771}" type="presParOf" srcId="{715ECC8B-BF3E-4418-BF4F-9B84C2C21EFB}" destId="{F9CDF268-E5C6-4D2F-AC74-0ECD3DE70D96}" srcOrd="0" destOrd="0" presId="urn:microsoft.com/office/officeart/2005/8/layout/hierarchy2"/>
+    <dgm:cxn modelId="{737111B2-1DA7-46A6-B47D-AF52D5C4E1D0}" type="presParOf" srcId="{9E1AE36E-45DC-46A6-9C94-BE621C268F45}" destId="{A79C47FD-7908-4038-8699-0AC4BC34A34E}" srcOrd="1" destOrd="0" presId="urn:microsoft.com/office/officeart/2005/8/layout/hierarchy2"/>
+    <dgm:cxn modelId="{3D5D6146-CD83-45D7-A4EB-4600328D6022}" type="presParOf" srcId="{A79C47FD-7908-4038-8699-0AC4BC34A34E}" destId="{784ECD4C-C623-497B-A65B-6B3B54FB4AE2}" srcOrd="0" destOrd="0" presId="urn:microsoft.com/office/officeart/2005/8/layout/hierarchy2"/>
+    <dgm:cxn modelId="{574CE2E2-2BFB-414A-9613-78BEFBFDE6F3}" type="presParOf" srcId="{A79C47FD-7908-4038-8699-0AC4BC34A34E}" destId="{80478619-0203-4D46-BB01-1C2D0AC8F818}" srcOrd="1" destOrd="0" presId="urn:microsoft.com/office/officeart/2005/8/layout/hierarchy2"/>
+    <dgm:cxn modelId="{96882D03-710F-43D1-B324-1661C67DC964}" type="presParOf" srcId="{BB3EAFAB-4B0A-484A-BB94-DCC3D7439FD8}" destId="{3D164B73-8795-47C6-A6FE-A58F14F2EE05}" srcOrd="6" destOrd="0" presId="urn:microsoft.com/office/officeart/2005/8/layout/hierarchy2"/>
+    <dgm:cxn modelId="{0948C70F-92C2-4203-AB52-EFC81761D605}" type="presParOf" srcId="{3D164B73-8795-47C6-A6FE-A58F14F2EE05}" destId="{87200F9D-1BE2-49A6-ADF8-16CEE26FB6EE}" srcOrd="0" destOrd="0" presId="urn:microsoft.com/office/officeart/2005/8/layout/hierarchy2"/>
+    <dgm:cxn modelId="{0BD3FE6D-8D7C-4FF9-A245-215E95C9BCAE}" type="presParOf" srcId="{BB3EAFAB-4B0A-484A-BB94-DCC3D7439FD8}" destId="{F71C06C9-A3AF-4BC8-89AD-DD4D68F92A2C}" srcOrd="7" destOrd="0" presId="urn:microsoft.com/office/officeart/2005/8/layout/hierarchy2"/>
+    <dgm:cxn modelId="{DFCE6C26-8C12-48EA-9AD3-2BC81F8B10A3}" type="presParOf" srcId="{F71C06C9-A3AF-4BC8-89AD-DD4D68F92A2C}" destId="{1B427857-ACC1-4226-B740-2B9E49D45250}" srcOrd="0" destOrd="0" presId="urn:microsoft.com/office/officeart/2005/8/layout/hierarchy2"/>
+    <dgm:cxn modelId="{1FC8DC6E-BD82-4D78-BDE7-9426D1D76B23}" type="presParOf" srcId="{F71C06C9-A3AF-4BC8-89AD-DD4D68F92A2C}" destId="{B02DB616-D2FE-4D62-9D15-34381685B48C}" srcOrd="1" destOrd="0" presId="urn:microsoft.com/office/officeart/2005/8/layout/hierarchy2"/>
+    <dgm:cxn modelId="{CFA0B7E0-58E0-42F6-B775-A13DA899A51F}" type="presParOf" srcId="{BB3EAFAB-4B0A-484A-BB94-DCC3D7439FD8}" destId="{042089DD-EB9C-4BC3-8AD5-83C9A1C855BD}" srcOrd="8" destOrd="0" presId="urn:microsoft.com/office/officeart/2005/8/layout/hierarchy2"/>
+    <dgm:cxn modelId="{075BC91C-4FA5-4826-962B-0928A69A2EAA}" type="presParOf" srcId="{042089DD-EB9C-4BC3-8AD5-83C9A1C855BD}" destId="{A0968D67-EA3C-4DB1-9074-C65DA457FB8F}" srcOrd="0" destOrd="0" presId="urn:microsoft.com/office/officeart/2005/8/layout/hierarchy2"/>
+    <dgm:cxn modelId="{59304546-2444-4C64-B98B-A5F5F3A14F1A}" type="presParOf" srcId="{BB3EAFAB-4B0A-484A-BB94-DCC3D7439FD8}" destId="{F7212BE6-1750-4FC5-8856-1019D71AE8B6}" srcOrd="9" destOrd="0" presId="urn:microsoft.com/office/officeart/2005/8/layout/hierarchy2"/>
+    <dgm:cxn modelId="{EBC80BA1-DECB-4031-ABF9-CCA3269D61D0}" type="presParOf" srcId="{F7212BE6-1750-4FC5-8856-1019D71AE8B6}" destId="{34C4D328-1305-4411-BA01-832D34DC3E4A}" srcOrd="0" destOrd="0" presId="urn:microsoft.com/office/officeart/2005/8/layout/hierarchy2"/>
+    <dgm:cxn modelId="{EC45710A-43DC-4DF8-9705-B5BF5CC56F35}" type="presParOf" srcId="{F7212BE6-1750-4FC5-8856-1019D71AE8B6}" destId="{B69B6B89-863D-4394-B17C-0BA89F59A643}" srcOrd="1" destOrd="0" presId="urn:microsoft.com/office/officeart/2005/8/layout/hierarchy2"/>
+    <dgm:cxn modelId="{CBBE96CB-C799-4266-B234-F299BCC811DE}" type="presParOf" srcId="{B5B69000-BCC2-4AAC-B905-4C68ECD6C703}" destId="{A9177028-D0BA-4775-ACD7-3400D7C5A6B2}" srcOrd="2" destOrd="0" presId="urn:microsoft.com/office/officeart/2005/8/layout/hierarchy2"/>
+    <dgm:cxn modelId="{8166AED2-5539-4452-9543-EADFA842C74F}" type="presParOf" srcId="{A9177028-D0BA-4775-ACD7-3400D7C5A6B2}" destId="{9D398AA2-F8D1-4D50-8900-48A2CF531AC5}" srcOrd="0" destOrd="0" presId="urn:microsoft.com/office/officeart/2005/8/layout/hierarchy2"/>
+    <dgm:cxn modelId="{FB9976A3-8EB4-4FFF-AE27-3AAFD47713F7}" type="presParOf" srcId="{B5B69000-BCC2-4AAC-B905-4C68ECD6C703}" destId="{C911C63F-4986-436F-97F2-BF661FF1269A}" srcOrd="3" destOrd="0" presId="urn:microsoft.com/office/officeart/2005/8/layout/hierarchy2"/>
+    <dgm:cxn modelId="{C2DB993C-D6C0-4FC0-BFBE-D71C02A0CC61}" type="presParOf" srcId="{C911C63F-4986-436F-97F2-BF661FF1269A}" destId="{AAFD4D7A-A382-47AC-B7EB-B3AF13A61925}" srcOrd="0" destOrd="0" presId="urn:microsoft.com/office/officeart/2005/8/layout/hierarchy2"/>
+    <dgm:cxn modelId="{548FF23D-2D30-44AF-A5F2-542C55B00DEB}" type="presParOf" srcId="{C911C63F-4986-436F-97F2-BF661FF1269A}" destId="{FE3D7BCE-BE25-4617-B61C-2780630080A2}" srcOrd="1" destOrd="0" presId="urn:microsoft.com/office/officeart/2005/8/layout/hierarchy2"/>
+    <dgm:cxn modelId="{1C8CB25D-0A56-46F9-AD64-9F02FC33C04E}" type="presParOf" srcId="{FE3D7BCE-BE25-4617-B61C-2780630080A2}" destId="{4C49C468-20E7-4CD7-9BD0-B71C380F4F7F}" srcOrd="0" destOrd="0" presId="urn:microsoft.com/office/officeart/2005/8/layout/hierarchy2"/>
+    <dgm:cxn modelId="{732EF091-55A8-4CED-B9DA-102678063C79}" type="presParOf" srcId="{4C49C468-20E7-4CD7-9BD0-B71C380F4F7F}" destId="{6BC2687A-A3A1-443A-8083-CC3DABEA6916}" srcOrd="0" destOrd="0" presId="urn:microsoft.com/office/officeart/2005/8/layout/hierarchy2"/>
+    <dgm:cxn modelId="{FDB956CD-69E8-4860-A9F2-DD8A658D824B}" type="presParOf" srcId="{FE3D7BCE-BE25-4617-B61C-2780630080A2}" destId="{20DD18EC-0012-48D5-8EF9-FEF349A20C9F}" srcOrd="1" destOrd="0" presId="urn:microsoft.com/office/officeart/2005/8/layout/hierarchy2"/>
+    <dgm:cxn modelId="{D8D23332-A82D-4310-925B-DF2F5EC7F561}" type="presParOf" srcId="{20DD18EC-0012-48D5-8EF9-FEF349A20C9F}" destId="{867C6E9F-C735-4031-AF14-A8DAAEA08FE5}" srcOrd="0" destOrd="0" presId="urn:microsoft.com/office/officeart/2005/8/layout/hierarchy2"/>
+    <dgm:cxn modelId="{0B9362AC-FABB-4192-A2E5-8ABA9982F09F}" type="presParOf" srcId="{20DD18EC-0012-48D5-8EF9-FEF349A20C9F}" destId="{92546DD4-C661-431E-AC32-AFB604FF99F6}" srcOrd="1" destOrd="0" presId="urn:microsoft.com/office/officeart/2005/8/layout/hierarchy2"/>
+    <dgm:cxn modelId="{CE39979A-76F9-47C2-B5E9-0CCDC5FE2685}" type="presParOf" srcId="{FE3D7BCE-BE25-4617-B61C-2780630080A2}" destId="{0C7F4F99-E752-47B7-9FF5-677097DAC1B2}" srcOrd="2" destOrd="0" presId="urn:microsoft.com/office/officeart/2005/8/layout/hierarchy2"/>
+    <dgm:cxn modelId="{0E4BBF10-6F59-4183-9EF3-B45081B327D2}" type="presParOf" srcId="{0C7F4F99-E752-47B7-9FF5-677097DAC1B2}" destId="{B21F9445-23FC-4F5B-BE88-D4BDBE48CC00}" srcOrd="0" destOrd="0" presId="urn:microsoft.com/office/officeart/2005/8/layout/hierarchy2"/>
+    <dgm:cxn modelId="{20F1824E-6CD8-472C-B882-A0D8EA1004BB}" type="presParOf" srcId="{FE3D7BCE-BE25-4617-B61C-2780630080A2}" destId="{81F0E3F0-B3BA-4D5C-9949-A17B3D5058B0}" srcOrd="3" destOrd="0" presId="urn:microsoft.com/office/officeart/2005/8/layout/hierarchy2"/>
+    <dgm:cxn modelId="{4E2D3402-2219-459C-8008-BDA191A6A2C6}" type="presParOf" srcId="{81F0E3F0-B3BA-4D5C-9949-A17B3D5058B0}" destId="{B6F2DC62-24B2-44BC-A08D-16352338BB84}" srcOrd="0" destOrd="0" presId="urn:microsoft.com/office/officeart/2005/8/layout/hierarchy2"/>
+    <dgm:cxn modelId="{CCC64732-7F90-44A7-B357-931ED97008E2}" type="presParOf" srcId="{81F0E3F0-B3BA-4D5C-9949-A17B3D5058B0}" destId="{D069164C-D52E-4E10-9103-E8BE57FBB918}" srcOrd="1" destOrd="0" presId="urn:microsoft.com/office/officeart/2005/8/layout/hierarchy2"/>
+    <dgm:cxn modelId="{818F25EB-EA85-4535-9709-7AB745EABD5D}" type="presParOf" srcId="{D069164C-D52E-4E10-9103-E8BE57FBB918}" destId="{0E0C3E86-A4FD-4E58-9869-5B3CB7EC8C6E}" srcOrd="0" destOrd="0" presId="urn:microsoft.com/office/officeart/2005/8/layout/hierarchy2"/>
+    <dgm:cxn modelId="{BA5AB2B9-6D1E-4DEB-AAD9-F4239C3D5DCD}" type="presParOf" srcId="{0E0C3E86-A4FD-4E58-9869-5B3CB7EC8C6E}" destId="{6679454B-7484-4A77-9F8B-2A6BF1A3AC30}" srcOrd="0" destOrd="0" presId="urn:microsoft.com/office/officeart/2005/8/layout/hierarchy2"/>
+    <dgm:cxn modelId="{BB459CD4-3AED-4DE7-8791-45935A2CC500}" type="presParOf" srcId="{D069164C-D52E-4E10-9103-E8BE57FBB918}" destId="{9F35CB37-7EE9-49E2-8238-4701534E898B}" srcOrd="1" destOrd="0" presId="urn:microsoft.com/office/officeart/2005/8/layout/hierarchy2"/>
+    <dgm:cxn modelId="{893F7391-1680-46C2-AB39-0A97999998BA}" type="presParOf" srcId="{9F35CB37-7EE9-49E2-8238-4701534E898B}" destId="{1C666EED-2BF0-4AF1-905D-28BE0FE66DA4}" srcOrd="0" destOrd="0" presId="urn:microsoft.com/office/officeart/2005/8/layout/hierarchy2"/>
+    <dgm:cxn modelId="{78D0A455-3618-449F-8F35-36C088EAC8D2}" type="presParOf" srcId="{9F35CB37-7EE9-49E2-8238-4701534E898B}" destId="{881B4D2D-F995-4060-A79E-67EC3E681FE4}" srcOrd="1" destOrd="0" presId="urn:microsoft.com/office/officeart/2005/8/layout/hierarchy2"/>
+    <dgm:cxn modelId="{DF5E786E-78A1-4C79-AD52-B4A18613FB30}" type="presParOf" srcId="{FE3D7BCE-BE25-4617-B61C-2780630080A2}" destId="{B44981D4-967E-45DD-84A8-A753EA1D4614}" srcOrd="4" destOrd="0" presId="urn:microsoft.com/office/officeart/2005/8/layout/hierarchy2"/>
+    <dgm:cxn modelId="{3E5797CC-C7FD-4E90-A596-BD0962CA5D39}" type="presParOf" srcId="{B44981D4-967E-45DD-84A8-A753EA1D4614}" destId="{8B21F8B1-BDD8-494E-8CCE-755A5747C55A}" srcOrd="0" destOrd="0" presId="urn:microsoft.com/office/officeart/2005/8/layout/hierarchy2"/>
+    <dgm:cxn modelId="{B60AEF1C-7DE8-4F0F-9C1E-2388903A7012}" type="presParOf" srcId="{FE3D7BCE-BE25-4617-B61C-2780630080A2}" destId="{B06ABC28-02EF-4505-9167-5AA7900851CD}" srcOrd="5" destOrd="0" presId="urn:microsoft.com/office/officeart/2005/8/layout/hierarchy2"/>
+    <dgm:cxn modelId="{81C4CA82-BC7C-4443-A135-DDFC8AEF5F64}" type="presParOf" srcId="{B06ABC28-02EF-4505-9167-5AA7900851CD}" destId="{8D2986EE-9B31-47E2-9096-A50A20F9DE48}" srcOrd="0" destOrd="0" presId="urn:microsoft.com/office/officeart/2005/8/layout/hierarchy2"/>
+    <dgm:cxn modelId="{00B7D4D2-0E7E-4D85-9E97-61AAB92EDE5C}" type="presParOf" srcId="{B06ABC28-02EF-4505-9167-5AA7900851CD}" destId="{1BFE3AA9-B0DF-420C-83F9-2680F703FD85}" srcOrd="1" destOrd="0" presId="urn:microsoft.com/office/officeart/2005/8/layout/hierarchy2"/>
+    <dgm:cxn modelId="{5615B220-F60D-4DA5-A4A8-F1817640C1F0}" type="presParOf" srcId="{B5B69000-BCC2-4AAC-B905-4C68ECD6C703}" destId="{61F1FF00-BC3F-4A57-9566-DDFCAC9C9750}" srcOrd="4" destOrd="0" presId="urn:microsoft.com/office/officeart/2005/8/layout/hierarchy2"/>
+    <dgm:cxn modelId="{E97C259A-427B-4A69-A01A-7DFE98C6D14E}" type="presParOf" srcId="{61F1FF00-BC3F-4A57-9566-DDFCAC9C9750}" destId="{0DAC1CFE-2FCC-4A05-A380-AF0120AD5298}" srcOrd="0" destOrd="0" presId="urn:microsoft.com/office/officeart/2005/8/layout/hierarchy2"/>
+    <dgm:cxn modelId="{5CCC1013-818C-4154-96FF-0AA9F77F9D13}" type="presParOf" srcId="{B5B69000-BCC2-4AAC-B905-4C68ECD6C703}" destId="{CC518F81-999F-487C-AACB-F940862B5501}" srcOrd="5" destOrd="0" presId="urn:microsoft.com/office/officeart/2005/8/layout/hierarchy2"/>
+    <dgm:cxn modelId="{DDD89972-1595-4F61-8D0E-C01EE6177F3E}" type="presParOf" srcId="{CC518F81-999F-487C-AACB-F940862B5501}" destId="{6FF3C980-1C70-4481-B259-85907CF9C800}" srcOrd="0" destOrd="0" presId="urn:microsoft.com/office/officeart/2005/8/layout/hierarchy2"/>
+    <dgm:cxn modelId="{B4FC6128-1DC4-4680-8D6C-3A84D1E8F660}" type="presParOf" srcId="{CC518F81-999F-487C-AACB-F940862B5501}" destId="{C9084D9C-78B5-494C-9134-73B2655733A6}" srcOrd="1" destOrd="0" presId="urn:microsoft.com/office/officeart/2005/8/layout/hierarchy2"/>
+    <dgm:cxn modelId="{0782F7AA-2BBB-48F5-B0AA-F1A08B0178E5}" type="presParOf" srcId="{C9084D9C-78B5-494C-9134-73B2655733A6}" destId="{59DF0F68-80F5-4B98-AA84-B699D604E993}" srcOrd="0" destOrd="0" presId="urn:microsoft.com/office/officeart/2005/8/layout/hierarchy2"/>
+    <dgm:cxn modelId="{3C48E1F7-88EE-481B-A0CC-C92672656549}" type="presParOf" srcId="{59DF0F68-80F5-4B98-AA84-B699D604E993}" destId="{5B8BE0B3-DD55-4B88-B35A-391EFDA02890}" srcOrd="0" destOrd="0" presId="urn:microsoft.com/office/officeart/2005/8/layout/hierarchy2"/>
+    <dgm:cxn modelId="{56960950-BDD4-4E36-926D-3666FB73ECF4}" type="presParOf" srcId="{C9084D9C-78B5-494C-9134-73B2655733A6}" destId="{9363D195-11F6-4B64-9EBE-3F84537680BB}" srcOrd="1" destOrd="0" presId="urn:microsoft.com/office/officeart/2005/8/layout/hierarchy2"/>
+    <dgm:cxn modelId="{320774B0-91A7-43FF-99F5-62A8194A89DB}" type="presParOf" srcId="{9363D195-11F6-4B64-9EBE-3F84537680BB}" destId="{A4470538-262B-4975-9F79-6F089272E1BF}" srcOrd="0" destOrd="0" presId="urn:microsoft.com/office/officeart/2005/8/layout/hierarchy2"/>
+    <dgm:cxn modelId="{2D838237-F59D-4863-826D-B72F0D2D9739}" type="presParOf" srcId="{9363D195-11F6-4B64-9EBE-3F84537680BB}" destId="{783ED20D-80C0-458E-A6C3-1EBFC46D7364}" srcOrd="1" destOrd="0" presId="urn:microsoft.com/office/officeart/2005/8/layout/hierarchy2"/>
+    <dgm:cxn modelId="{903F33E3-02A6-4837-9CC2-043FAF027F34}" type="presParOf" srcId="{C9084D9C-78B5-494C-9134-73B2655733A6}" destId="{5C7354E3-93CA-4777-B262-042B52981176}" srcOrd="2" destOrd="0" presId="urn:microsoft.com/office/officeart/2005/8/layout/hierarchy2"/>
+    <dgm:cxn modelId="{53FD62F6-014A-4A7E-8A20-C8458851F335}" type="presParOf" srcId="{5C7354E3-93CA-4777-B262-042B52981176}" destId="{02FE2460-585B-4EC9-9D5B-CFCA93139899}" srcOrd="0" destOrd="0" presId="urn:microsoft.com/office/officeart/2005/8/layout/hierarchy2"/>
+    <dgm:cxn modelId="{E42F4224-8900-43B7-810B-A77CCDD19BC4}" type="presParOf" srcId="{C9084D9C-78B5-494C-9134-73B2655733A6}" destId="{267E13BB-0C25-49FE-BE7E-6A60F42C9F04}" srcOrd="3" destOrd="0" presId="urn:microsoft.com/office/officeart/2005/8/layout/hierarchy2"/>
+    <dgm:cxn modelId="{02DBF662-3A04-4F4A-805D-35FCFC845CB1}" type="presParOf" srcId="{267E13BB-0C25-49FE-BE7E-6A60F42C9F04}" destId="{D4C26FFA-067D-42F1-9A5C-3B2984D2A963}" srcOrd="0" destOrd="0" presId="urn:microsoft.com/office/officeart/2005/8/layout/hierarchy2"/>
+    <dgm:cxn modelId="{361FAA38-4DB8-4C23-BAB8-E4E73BF43D08}" type="presParOf" srcId="{267E13BB-0C25-49FE-BE7E-6A60F42C9F04}" destId="{78E3D62B-10EF-4E61-8513-4297B6477A49}" srcOrd="1" destOrd="0" presId="urn:microsoft.com/office/officeart/2005/8/layout/hierarchy2"/>
+    <dgm:cxn modelId="{3269C26B-4BFE-42A6-BDC7-753A9F700E70}" type="presParOf" srcId="{C9084D9C-78B5-494C-9134-73B2655733A6}" destId="{371BC649-23F7-4424-B5F1-E89C10486ACA}" srcOrd="4" destOrd="0" presId="urn:microsoft.com/office/officeart/2005/8/layout/hierarchy2"/>
+    <dgm:cxn modelId="{B23EADAE-1AAF-48F4-9B89-0442716DD475}" type="presParOf" srcId="{371BC649-23F7-4424-B5F1-E89C10486ACA}" destId="{57C26E31-7CE9-4494-A37B-4BD8CD14235C}" srcOrd="0" destOrd="0" presId="urn:microsoft.com/office/officeart/2005/8/layout/hierarchy2"/>
+    <dgm:cxn modelId="{834A7080-6D3F-4B33-AE32-911429197651}" type="presParOf" srcId="{C9084D9C-78B5-494C-9134-73B2655733A6}" destId="{70E22D0A-4A26-42B9-825C-14D2F429187B}" srcOrd="5" destOrd="0" presId="urn:microsoft.com/office/officeart/2005/8/layout/hierarchy2"/>
+    <dgm:cxn modelId="{92BEBC0E-D76F-40DD-A4F5-F669517551F7}" type="presParOf" srcId="{70E22D0A-4A26-42B9-825C-14D2F429187B}" destId="{524BBACA-2DEB-42FF-B9D5-83233FD62B4A}" srcOrd="0" destOrd="0" presId="urn:microsoft.com/office/officeart/2005/8/layout/hierarchy2"/>
+    <dgm:cxn modelId="{E471A907-14F5-4D22-B0C7-25C11269C9AD}" type="presParOf" srcId="{70E22D0A-4A26-42B9-825C-14D2F429187B}" destId="{877F8119-EC26-4951-B3B8-AF563B818670}" srcOrd="1" destOrd="0" presId="urn:microsoft.com/office/officeart/2005/8/layout/hierarchy2"/>
+    <dgm:cxn modelId="{27D58AED-BF7E-494C-A4DA-40A1B67A5294}" type="presParOf" srcId="{B5B69000-BCC2-4AAC-B905-4C68ECD6C703}" destId="{3DD25111-0EE9-4BF4-8B7A-D57B0B7D302F}" srcOrd="6" destOrd="0" presId="urn:microsoft.com/office/officeart/2005/8/layout/hierarchy2"/>
+    <dgm:cxn modelId="{F056879A-3936-4DF5-9E25-55838B808B06}" type="presParOf" srcId="{3DD25111-0EE9-4BF4-8B7A-D57B0B7D302F}" destId="{1C3802AC-0701-454C-99F2-13A991783144}" srcOrd="0" destOrd="0" presId="urn:microsoft.com/office/officeart/2005/8/layout/hierarchy2"/>
+    <dgm:cxn modelId="{8EF7CDEC-0C0B-45FD-928A-AFD279A78629}" type="presParOf" srcId="{B5B69000-BCC2-4AAC-B905-4C68ECD6C703}" destId="{714B5AA7-8668-42D7-99F8-D8EE35F03453}" srcOrd="7" destOrd="0" presId="urn:microsoft.com/office/officeart/2005/8/layout/hierarchy2"/>
+    <dgm:cxn modelId="{EB12B3D7-8836-4183-8481-5FF007B1632F}" type="presParOf" srcId="{714B5AA7-8668-42D7-99F8-D8EE35F03453}" destId="{3725D9E4-68EE-43B6-88CD-DEFAE9F998E5}" srcOrd="0" destOrd="0" presId="urn:microsoft.com/office/officeart/2005/8/layout/hierarchy2"/>
+    <dgm:cxn modelId="{FB84169C-6F8A-4B27-9DC1-5BB10C1BED91}" type="presParOf" srcId="{714B5AA7-8668-42D7-99F8-D8EE35F03453}" destId="{BD03EE7A-9CE6-4909-BCD6-6D0A4AA93549}" srcOrd="1" destOrd="0" presId="urn:microsoft.com/office/officeart/2005/8/layout/hierarchy2"/>
+    <dgm:cxn modelId="{CCE629E2-EB1B-48CD-8454-7DD9D2A09FE3}" type="presParOf" srcId="{BD03EE7A-9CE6-4909-BCD6-6D0A4AA93549}" destId="{6E333359-5847-4158-A58E-1FEF578A23DF}" srcOrd="0" destOrd="0" presId="urn:microsoft.com/office/officeart/2005/8/layout/hierarchy2"/>
+    <dgm:cxn modelId="{9BD3EF3B-73E6-46F1-BBED-A8581591CD2C}" type="presParOf" srcId="{6E333359-5847-4158-A58E-1FEF578A23DF}" destId="{2AA20CAB-659D-49A2-9B2C-2CFA697152B7}" srcOrd="0" destOrd="0" presId="urn:microsoft.com/office/officeart/2005/8/layout/hierarchy2"/>
+    <dgm:cxn modelId="{C51A4C87-2B7A-4819-AEFA-3A7965A3D4A1}" type="presParOf" srcId="{BD03EE7A-9CE6-4909-BCD6-6D0A4AA93549}" destId="{D6495E3C-02E4-40A6-BC0B-4396852ABAD0}" srcOrd="1" destOrd="0" presId="urn:microsoft.com/office/officeart/2005/8/layout/hierarchy2"/>
+    <dgm:cxn modelId="{BA0EBE42-2171-4AF1-8BB7-6D7A4118ABF6}" type="presParOf" srcId="{D6495E3C-02E4-40A6-BC0B-4396852ABAD0}" destId="{F3F2D7F5-0846-4B32-8256-A5FA7D7986A3}" srcOrd="0" destOrd="0" presId="urn:microsoft.com/office/officeart/2005/8/layout/hierarchy2"/>
+    <dgm:cxn modelId="{E69F2758-4A2A-4EAD-8E31-ECDC0EDE9368}" type="presParOf" srcId="{D6495E3C-02E4-40A6-BC0B-4396852ABAD0}" destId="{6EF8C4FA-8F0B-40F4-857C-369DF41BA08F}" srcOrd="1" destOrd="0" presId="urn:microsoft.com/office/officeart/2005/8/layout/hierarchy2"/>
   </dgm:cxnLst>
   <dgm:bg/>
   <dgm:whole/>

</xml_diff>